<commit_message>
small edit to AIManager. updated JUnit testing files
</commit_message>
<xml_diff>
--- a/Work_In_Progress/JUnitTesting/BVA for FactorsUtility.docx
+++ b/Work_In_Progress/JUnitTesting/BVA for FactorsUtility.docx
@@ -20,7 +20,8 @@
       </w:tblPr>
       <w:tblGrid>
         <w:gridCol w:w="2550"/>
-        <w:gridCol w:w="2550"/>
+        <w:gridCol w:w="39"/>
+        <w:gridCol w:w="2511"/>
         <w:gridCol w:w="3969"/>
       </w:tblGrid>
       <w:tr>
@@ -31,7 +32,7 @@
         <w:tc>
           <w:tcPr>
             <w:tcW w:w="9069" w:type="dxa"/>
-            <w:gridSpan w:val="3"/>
+            <w:gridSpan w:val="4"/>
             <w:tcBorders>
               <w:top w:val="single" w:sz="2" w:space="0" w:color="000000"/>
               <w:left w:val="single" w:sz="2" w:space="0" w:color="000000"/>
@@ -96,6 +97,7 @@
         <w:tc>
           <w:tcPr>
             <w:tcW w:w="2550" w:type="dxa"/>
+            <w:gridSpan w:val="2"/>
             <w:tcBorders>
               <w:top w:val="single" w:sz="2" w:space="0" w:color="000000"/>
               <w:left w:val="single" w:sz="2" w:space="0" w:color="000000"/>
@@ -124,7 +126,7 @@
         </w:tc>
         <w:tc>
           <w:tcPr>
-            <w:tcW w:w="3968" w:type="dxa"/>
+            <w:tcW w:w="3969" w:type="dxa"/>
             <w:tcBorders>
               <w:top w:val="single" w:sz="2" w:space="0" w:color="000000"/>
               <w:left w:val="single" w:sz="2" w:space="0" w:color="000000"/>
@@ -188,6 +190,7 @@
         <w:tc>
           <w:tcPr>
             <w:tcW w:w="2550" w:type="dxa"/>
+            <w:gridSpan w:val="2"/>
             <w:tcBorders>
               <w:top w:val="single" w:sz="6" w:space="0" w:color="000000"/>
               <w:left w:val="single" w:sz="2" w:space="0" w:color="000000"/>
@@ -224,7 +227,7 @@
         </w:tc>
         <w:tc>
           <w:tcPr>
-            <w:tcW w:w="3968" w:type="dxa"/>
+            <w:tcW w:w="3969" w:type="dxa"/>
             <w:tcBorders>
               <w:top w:val="single" w:sz="6" w:space="0" w:color="000000"/>
               <w:left w:val="single" w:sz="2" w:space="0" w:color="000000"/>
@@ -285,6 +288,7 @@
         <w:tc>
           <w:tcPr>
             <w:tcW w:w="2550" w:type="dxa"/>
+            <w:gridSpan w:val="2"/>
             <w:tcBorders>
               <w:top w:val="single" w:sz="2" w:space="0" w:color="000000"/>
               <w:left w:val="single" w:sz="2" w:space="0" w:color="000000"/>
@@ -321,7 +325,7 @@
         </w:tc>
         <w:tc>
           <w:tcPr>
-            <w:tcW w:w="3968" w:type="dxa"/>
+            <w:tcW w:w="3969" w:type="dxa"/>
             <w:tcBorders>
               <w:top w:val="single" w:sz="2" w:space="0" w:color="000000"/>
               <w:left w:val="single" w:sz="2" w:space="0" w:color="000000"/>
@@ -382,6 +386,7 @@
         <w:tc>
           <w:tcPr>
             <w:tcW w:w="2550" w:type="dxa"/>
+            <w:gridSpan w:val="2"/>
             <w:tcBorders>
               <w:top w:val="single" w:sz="2" w:space="0" w:color="000000"/>
               <w:left w:val="single" w:sz="2" w:space="0" w:color="000000"/>
@@ -418,7 +423,7 @@
         </w:tc>
         <w:tc>
           <w:tcPr>
-            <w:tcW w:w="3968" w:type="dxa"/>
+            <w:tcW w:w="3969" w:type="dxa"/>
             <w:tcBorders>
               <w:top w:val="single" w:sz="2" w:space="0" w:color="000000"/>
               <w:left w:val="single" w:sz="2" w:space="0" w:color="000000"/>
@@ -479,6 +484,7 @@
         <w:tc>
           <w:tcPr>
             <w:tcW w:w="2550" w:type="dxa"/>
+            <w:gridSpan w:val="2"/>
             <w:tcBorders>
               <w:top w:val="single" w:sz="2" w:space="0" w:color="000000"/>
               <w:left w:val="single" w:sz="2" w:space="0" w:color="000000"/>
@@ -515,7 +521,7 @@
         </w:tc>
         <w:tc>
           <w:tcPr>
-            <w:tcW w:w="3968" w:type="dxa"/>
+            <w:tcW w:w="3969" w:type="dxa"/>
             <w:tcBorders>
               <w:top w:val="single" w:sz="2" w:space="0" w:color="000000"/>
               <w:left w:val="single" w:sz="2" w:space="0" w:color="000000"/>
@@ -550,7 +556,7 @@
         <w:tc>
           <w:tcPr>
             <w:tcW w:w="9069" w:type="dxa"/>
-            <w:gridSpan w:val="3"/>
+            <w:gridSpan w:val="4"/>
             <w:tcBorders>
               <w:top w:val="single" w:sz="2" w:space="0" w:color="000000"/>
               <w:left w:val="single" w:sz="2" w:space="0" w:color="000000"/>
@@ -578,7 +584,7 @@
         <w:tc>
           <w:tcPr>
             <w:tcW w:w="9069" w:type="dxa"/>
-            <w:gridSpan w:val="3"/>
+            <w:gridSpan w:val="4"/>
             <w:tcBorders>
               <w:top w:val="single" w:sz="2" w:space="0" w:color="000000"/>
               <w:left w:val="single" w:sz="2" w:space="0" w:color="000000"/>
@@ -657,6 +663,7 @@
         <w:tc>
           <w:tcPr>
             <w:tcW w:w="2550" w:type="dxa"/>
+            <w:gridSpan w:val="2"/>
             <w:tcBorders>
               <w:top w:val="single" w:sz="2" w:space="0" w:color="000000"/>
               <w:left w:val="single" w:sz="2" w:space="0" w:color="000000"/>
@@ -685,7 +692,7 @@
         </w:tc>
         <w:tc>
           <w:tcPr>
-            <w:tcW w:w="3968" w:type="dxa"/>
+            <w:tcW w:w="3969" w:type="dxa"/>
             <w:tcBorders>
               <w:top w:val="single" w:sz="2" w:space="0" w:color="000000"/>
               <w:left w:val="single" w:sz="2" w:space="0" w:color="000000"/>
@@ -749,6 +756,7 @@
         <w:tc>
           <w:tcPr>
             <w:tcW w:w="2550" w:type="dxa"/>
+            <w:gridSpan w:val="2"/>
             <w:tcBorders>
               <w:top w:val="single" w:sz="2" w:space="0" w:color="000000"/>
               <w:left w:val="single" w:sz="2" w:space="0" w:color="000000"/>
@@ -785,7 +793,7 @@
         </w:tc>
         <w:tc>
           <w:tcPr>
-            <w:tcW w:w="3968" w:type="dxa"/>
+            <w:tcW w:w="3969" w:type="dxa"/>
             <w:tcBorders>
               <w:top w:val="single" w:sz="2" w:space="0" w:color="000000"/>
               <w:left w:val="single" w:sz="2" w:space="0" w:color="000000"/>
@@ -846,6 +854,7 @@
         <w:tc>
           <w:tcPr>
             <w:tcW w:w="2550" w:type="dxa"/>
+            <w:gridSpan w:val="2"/>
             <w:tcBorders>
               <w:top w:val="single" w:sz="2" w:space="0" w:color="000000"/>
               <w:left w:val="single" w:sz="2" w:space="0" w:color="000000"/>
@@ -882,7 +891,7 @@
         </w:tc>
         <w:tc>
           <w:tcPr>
-            <w:tcW w:w="3968" w:type="dxa"/>
+            <w:tcW w:w="3969" w:type="dxa"/>
             <w:tcBorders>
               <w:top w:val="single" w:sz="2" w:space="0" w:color="000000"/>
               <w:left w:val="single" w:sz="2" w:space="0" w:color="000000"/>
@@ -943,6 +952,7 @@
         <w:tc>
           <w:tcPr>
             <w:tcW w:w="2550" w:type="dxa"/>
+            <w:gridSpan w:val="2"/>
             <w:tcBorders>
               <w:top w:val="single" w:sz="2" w:space="0" w:color="000000"/>
               <w:left w:val="single" w:sz="2" w:space="0" w:color="000000"/>
@@ -979,7 +989,7 @@
         </w:tc>
         <w:tc>
           <w:tcPr>
-            <w:tcW w:w="3968" w:type="dxa"/>
+            <w:tcW w:w="3969" w:type="dxa"/>
             <w:tcBorders>
               <w:top w:val="single" w:sz="2" w:space="0" w:color="000000"/>
               <w:left w:val="single" w:sz="2" w:space="0" w:color="000000"/>
@@ -1040,6 +1050,7 @@
         <w:tc>
           <w:tcPr>
             <w:tcW w:w="2550" w:type="dxa"/>
+            <w:gridSpan w:val="2"/>
             <w:tcBorders>
               <w:top w:val="single" w:sz="2" w:space="0" w:color="000000"/>
               <w:left w:val="single" w:sz="2" w:space="0" w:color="000000"/>
@@ -1076,7 +1087,7 @@
         </w:tc>
         <w:tc>
           <w:tcPr>
-            <w:tcW w:w="3968" w:type="dxa"/>
+            <w:tcW w:w="3969" w:type="dxa"/>
             <w:tcBorders>
               <w:top w:val="single" w:sz="2" w:space="0" w:color="000000"/>
               <w:left w:val="single" w:sz="2" w:space="0" w:color="000000"/>
@@ -1137,6 +1148,7 @@
         <w:tc>
           <w:tcPr>
             <w:tcW w:w="2550" w:type="dxa"/>
+            <w:gridSpan w:val="2"/>
             <w:tcBorders>
               <w:top w:val="single" w:sz="2" w:space="0" w:color="000000"/>
               <w:left w:val="single" w:sz="2" w:space="0" w:color="000000"/>
@@ -1163,7 +1175,7 @@
         </w:tc>
         <w:tc>
           <w:tcPr>
-            <w:tcW w:w="3968" w:type="dxa"/>
+            <w:tcW w:w="3969" w:type="dxa"/>
             <w:tcBorders>
               <w:top w:val="single" w:sz="2" w:space="0" w:color="000000"/>
               <w:left w:val="single" w:sz="2" w:space="0" w:color="000000"/>
@@ -1198,7 +1210,7 @@
         <w:tc>
           <w:tcPr>
             <w:tcW w:w="9069" w:type="dxa"/>
-            <w:gridSpan w:val="3"/>
+            <w:gridSpan w:val="4"/>
             <w:tcBorders>
               <w:top w:val="single" w:sz="2" w:space="0" w:color="000000"/>
               <w:left w:val="single" w:sz="2" w:space="0" w:color="000000"/>
@@ -1226,7 +1238,7 @@
         <w:tc>
           <w:tcPr>
             <w:tcW w:w="9069" w:type="dxa"/>
-            <w:gridSpan w:val="3"/>
+            <w:gridSpan w:val="4"/>
             <w:tcBorders>
               <w:top w:val="single" w:sz="2" w:space="0" w:color="000000"/>
               <w:left w:val="single" w:sz="2" w:space="0" w:color="000000"/>
@@ -1295,6 +1307,7 @@
         <w:tc>
           <w:tcPr>
             <w:tcW w:w="2550" w:type="dxa"/>
+            <w:gridSpan w:val="2"/>
             <w:tcBorders>
               <w:top w:val="single" w:sz="2" w:space="0" w:color="000000"/>
               <w:left w:val="single" w:sz="2" w:space="0" w:color="000000"/>
@@ -1323,7 +1336,7 @@
         </w:tc>
         <w:tc>
           <w:tcPr>
-            <w:tcW w:w="3968" w:type="dxa"/>
+            <w:tcW w:w="3969" w:type="dxa"/>
             <w:tcBorders>
               <w:top w:val="single" w:sz="2" w:space="0" w:color="000000"/>
               <w:left w:val="single" w:sz="2" w:space="0" w:color="000000"/>
@@ -1360,7 +1373,8 @@
         </w:trPr>
         <w:tc>
           <w:tcPr>
-            <w:tcW w:w="2550" w:type="dxa"/>
+            <w:tcW w:w="2589" w:type="dxa"/>
+            <w:gridSpan w:val="2"/>
             <w:tcBorders>
               <w:top w:val="single" w:sz="2" w:space="0" w:color="000000"/>
               <w:left w:val="single" w:sz="2" w:space="0" w:color="000000"/>
@@ -1378,15 +1392,23 @@
           <w:p>
             <w:pPr>
               <w:pStyle w:val="TableStyle2"/>
-            </w:pPr>
-            <w:r>
-              <w:t>(complete this)</w:t>
-            </w:r>
-          </w:p>
-        </w:tc>
-        <w:tc>
-          <w:tcPr>
-            <w:tcW w:w="2550" w:type="dxa"/>
+              <w:rPr>
+                <w:sz w:val="24"/>
+                <w:szCs w:val="24"/>
+              </w:rPr>
+            </w:pPr>
+            <w:r>
+              <w:rPr>
+                <w:sz w:val="24"/>
+                <w:szCs w:val="24"/>
+              </w:rPr>
+              <w:t>a &lt; 0 or b &lt; 0</w:t>
+            </w:r>
+          </w:p>
+        </w:tc>
+        <w:tc>
+          <w:tcPr>
+            <w:tcW w:w="2511" w:type="dxa"/>
             <w:tcBorders>
               <w:top w:val="single" w:sz="2" w:space="0" w:color="000000"/>
               <w:left w:val="single" w:sz="2" w:space="0" w:color="000000"/>
@@ -1401,11 +1423,18 @@
               <w:right w:w="80" w:type="dxa"/>
             </w:tcMar>
           </w:tcPr>
-          <w:p/>
-        </w:tc>
-        <w:tc>
-          <w:tcPr>
-            <w:tcW w:w="3968" w:type="dxa"/>
+          <w:p>
+            <w:pPr>
+              <w:jc w:val="right"/>
+            </w:pPr>
+            <w:r>
+              <w:t>a = -1, b = -1</w:t>
+            </w:r>
+          </w:p>
+        </w:tc>
+        <w:tc>
+          <w:tcPr>
+            <w:tcW w:w="3969" w:type="dxa"/>
             <w:tcBorders>
               <w:top w:val="single" w:sz="2" w:space="0" w:color="000000"/>
               <w:left w:val="single" w:sz="2" w:space="0" w:color="000000"/>
@@ -1420,7 +1449,403 @@
               <w:right w:w="80" w:type="dxa"/>
             </w:tcMar>
           </w:tcPr>
-          <w:p/>
+          <w:p>
+            <w:pPr>
+              <w:jc w:val="right"/>
+            </w:pPr>
+            <w:r>
+              <w:rPr>
+                <w:rFonts w:ascii="Helvetica Neue" w:hAnsi="Helvetica Neue" w:cs="Arial Unicode MS"/>
+              </w:rPr>
+              <w:t>throws IllegalArgumentException</w:t>
+            </w:r>
+          </w:p>
+        </w:tc>
+      </w:tr>
+      <w:tr>
+        <w:tblPrEx>
+          <w:shd w:val="clear" w:color="auto" w:fill="auto"/>
+        </w:tblPrEx>
+        <w:trPr>
+          <w:trHeight w:val="295"/>
+        </w:trPr>
+        <w:tc>
+          <w:tcPr>
+            <w:tcW w:w="2589" w:type="dxa"/>
+            <w:gridSpan w:val="2"/>
+            <w:tcBorders>
+              <w:top w:val="single" w:sz="2" w:space="0" w:color="000000"/>
+              <w:left w:val="single" w:sz="2" w:space="0" w:color="000000"/>
+              <w:bottom w:val="single" w:sz="2" w:space="0" w:color="000000"/>
+              <w:right w:val="single" w:sz="2" w:space="0" w:color="000000"/>
+            </w:tcBorders>
+            <w:shd w:val="clear" w:color="auto" w:fill="F5F5F5"/>
+            <w:tcMar>
+              <w:top w:w="80" w:type="dxa"/>
+              <w:left w:w="80" w:type="dxa"/>
+              <w:bottom w:w="80" w:type="dxa"/>
+              <w:right w:w="80" w:type="dxa"/>
+            </w:tcMar>
+          </w:tcPr>
+          <w:p>
+            <w:pPr>
+              <w:pStyle w:val="TableStyle2"/>
+              <w:rPr>
+                <w:sz w:val="24"/>
+                <w:szCs w:val="24"/>
+              </w:rPr>
+            </w:pPr>
+            <w:r>
+              <w:rPr>
+                <w:sz w:val="24"/>
+                <w:szCs w:val="24"/>
+              </w:rPr>
+              <w:t>b = 0</w:t>
+            </w:r>
+          </w:p>
+        </w:tc>
+        <w:tc>
+          <w:tcPr>
+            <w:tcW w:w="2511" w:type="dxa"/>
+            <w:tcBorders>
+              <w:top w:val="single" w:sz="2" w:space="0" w:color="000000"/>
+              <w:left w:val="single" w:sz="2" w:space="0" w:color="000000"/>
+              <w:bottom w:val="single" w:sz="2" w:space="0" w:color="000000"/>
+              <w:right w:val="single" w:sz="2" w:space="0" w:color="000000"/>
+            </w:tcBorders>
+            <w:shd w:val="clear" w:color="auto" w:fill="F5F5F5"/>
+            <w:tcMar>
+              <w:top w:w="80" w:type="dxa"/>
+              <w:left w:w="80" w:type="dxa"/>
+              <w:bottom w:w="80" w:type="dxa"/>
+              <w:right w:w="80" w:type="dxa"/>
+            </w:tcMar>
+          </w:tcPr>
+          <w:p>
+            <w:pPr>
+              <w:jc w:val="right"/>
+            </w:pPr>
+            <w:r>
+              <w:t xml:space="preserve">a = 1, b = </w:t>
+            </w:r>
+            <w:r>
+              <w:t>0</w:t>
+            </w:r>
+          </w:p>
+        </w:tc>
+        <w:tc>
+          <w:tcPr>
+            <w:tcW w:w="3969" w:type="dxa"/>
+            <w:tcBorders>
+              <w:top w:val="single" w:sz="2" w:space="0" w:color="000000"/>
+              <w:left w:val="single" w:sz="2" w:space="0" w:color="000000"/>
+              <w:bottom w:val="single" w:sz="2" w:space="0" w:color="000000"/>
+              <w:right w:val="single" w:sz="2" w:space="0" w:color="000000"/>
+            </w:tcBorders>
+            <w:shd w:val="clear" w:color="auto" w:fill="F5F5F5"/>
+            <w:tcMar>
+              <w:top w:w="80" w:type="dxa"/>
+              <w:left w:w="80" w:type="dxa"/>
+              <w:bottom w:w="80" w:type="dxa"/>
+              <w:right w:w="80" w:type="dxa"/>
+            </w:tcMar>
+          </w:tcPr>
+          <w:p>
+            <w:pPr>
+              <w:jc w:val="right"/>
+            </w:pPr>
+            <w:r>
+              <w:t>divByZero!  (possible crash, no catch)</w:t>
+            </w:r>
+          </w:p>
+        </w:tc>
+      </w:tr>
+      <w:tr>
+        <w:tblPrEx>
+          <w:shd w:val="clear" w:color="auto" w:fill="auto"/>
+        </w:tblPrEx>
+        <w:trPr>
+          <w:trHeight w:val="295"/>
+        </w:trPr>
+        <w:tc>
+          <w:tcPr>
+            <w:tcW w:w="2589" w:type="dxa"/>
+            <w:gridSpan w:val="2"/>
+            <w:tcBorders>
+              <w:top w:val="single" w:sz="2" w:space="0" w:color="000000"/>
+              <w:left w:val="single" w:sz="2" w:space="0" w:color="000000"/>
+              <w:bottom w:val="single" w:sz="2" w:space="0" w:color="000000"/>
+              <w:right w:val="single" w:sz="2" w:space="0" w:color="000000"/>
+            </w:tcBorders>
+            <w:shd w:val="clear" w:color="auto" w:fill="F5F5F5"/>
+            <w:tcMar>
+              <w:top w:w="80" w:type="dxa"/>
+              <w:left w:w="80" w:type="dxa"/>
+              <w:bottom w:w="80" w:type="dxa"/>
+              <w:right w:w="80" w:type="dxa"/>
+            </w:tcMar>
+          </w:tcPr>
+          <w:p>
+            <w:pPr>
+              <w:pStyle w:val="TableStyle2"/>
+              <w:rPr>
+                <w:sz w:val="24"/>
+                <w:szCs w:val="24"/>
+              </w:rPr>
+            </w:pPr>
+            <w:r>
+              <w:rPr>
+                <w:sz w:val="24"/>
+                <w:szCs w:val="24"/>
+              </w:rPr>
+              <w:t>a = 0 and b &gt; 0</w:t>
+            </w:r>
+          </w:p>
+        </w:tc>
+        <w:tc>
+          <w:tcPr>
+            <w:tcW w:w="2511" w:type="dxa"/>
+            <w:tcBorders>
+              <w:top w:val="single" w:sz="2" w:space="0" w:color="000000"/>
+              <w:left w:val="single" w:sz="2" w:space="0" w:color="000000"/>
+              <w:bottom w:val="single" w:sz="2" w:space="0" w:color="000000"/>
+              <w:right w:val="single" w:sz="2" w:space="0" w:color="000000"/>
+            </w:tcBorders>
+            <w:shd w:val="clear" w:color="auto" w:fill="F5F5F5"/>
+            <w:tcMar>
+              <w:top w:w="80" w:type="dxa"/>
+              <w:left w:w="80" w:type="dxa"/>
+              <w:bottom w:w="80" w:type="dxa"/>
+              <w:right w:w="80" w:type="dxa"/>
+            </w:tcMar>
+          </w:tcPr>
+          <w:p>
+            <w:pPr>
+              <w:jc w:val="right"/>
+            </w:pPr>
+            <w:r>
+              <w:t>a = 0, b = 5</w:t>
+            </w:r>
+          </w:p>
+        </w:tc>
+        <w:tc>
+          <w:tcPr>
+            <w:tcW w:w="3969" w:type="dxa"/>
+            <w:tcBorders>
+              <w:top w:val="single" w:sz="2" w:space="0" w:color="000000"/>
+              <w:left w:val="single" w:sz="2" w:space="0" w:color="000000"/>
+              <w:bottom w:val="single" w:sz="2" w:space="0" w:color="000000"/>
+              <w:right w:val="single" w:sz="2" w:space="0" w:color="000000"/>
+            </w:tcBorders>
+            <w:shd w:val="clear" w:color="auto" w:fill="F5F5F5"/>
+            <w:tcMar>
+              <w:top w:w="80" w:type="dxa"/>
+              <w:left w:w="80" w:type="dxa"/>
+              <w:bottom w:w="80" w:type="dxa"/>
+              <w:right w:w="80" w:type="dxa"/>
+            </w:tcMar>
+          </w:tcPr>
+          <w:p>
+            <w:pPr>
+              <w:jc w:val="right"/>
+            </w:pPr>
+            <w:r>
+              <w:rPr>
+                <w:rFonts w:ascii="Helvetica Neue" w:hAnsi="Helvetica Neue" w:cs="Arial Unicode MS"/>
+              </w:rPr>
+              <w:t>true</w:t>
+            </w:r>
+          </w:p>
+        </w:tc>
+      </w:tr>
+      <w:tr>
+        <w:tblPrEx>
+          <w:shd w:val="clear" w:color="auto" w:fill="auto"/>
+        </w:tblPrEx>
+        <w:trPr>
+          <w:trHeight w:val="295"/>
+        </w:trPr>
+        <w:tc>
+          <w:tcPr>
+            <w:tcW w:w="2589" w:type="dxa"/>
+            <w:gridSpan w:val="2"/>
+            <w:tcBorders>
+              <w:top w:val="single" w:sz="2" w:space="0" w:color="000000"/>
+              <w:left w:val="single" w:sz="2" w:space="0" w:color="000000"/>
+              <w:bottom w:val="single" w:sz="2" w:space="0" w:color="000000"/>
+              <w:right w:val="single" w:sz="2" w:space="0" w:color="000000"/>
+            </w:tcBorders>
+            <w:shd w:val="clear" w:color="auto" w:fill="F5F5F5"/>
+            <w:tcMar>
+              <w:top w:w="80" w:type="dxa"/>
+              <w:left w:w="80" w:type="dxa"/>
+              <w:bottom w:w="80" w:type="dxa"/>
+              <w:right w:w="80" w:type="dxa"/>
+            </w:tcMar>
+          </w:tcPr>
+          <w:p>
+            <w:pPr>
+              <w:pStyle w:val="TableStyle2"/>
+              <w:rPr>
+                <w:sz w:val="24"/>
+                <w:szCs w:val="24"/>
+              </w:rPr>
+            </w:pPr>
+            <w:r>
+              <w:rPr>
+                <w:sz w:val="24"/>
+                <w:szCs w:val="24"/>
+              </w:rPr>
+              <w:t xml:space="preserve">a &gt; 0 and b &gt; 0 </w:t>
+            </w:r>
+          </w:p>
+        </w:tc>
+        <w:tc>
+          <w:tcPr>
+            <w:tcW w:w="2511" w:type="dxa"/>
+            <w:tcBorders>
+              <w:top w:val="single" w:sz="2" w:space="0" w:color="000000"/>
+              <w:left w:val="single" w:sz="2" w:space="0" w:color="000000"/>
+              <w:bottom w:val="single" w:sz="2" w:space="0" w:color="000000"/>
+              <w:right w:val="single" w:sz="2" w:space="0" w:color="000000"/>
+            </w:tcBorders>
+            <w:shd w:val="clear" w:color="auto" w:fill="F5F5F5"/>
+            <w:tcMar>
+              <w:top w:w="80" w:type="dxa"/>
+              <w:left w:w="80" w:type="dxa"/>
+              <w:bottom w:w="80" w:type="dxa"/>
+              <w:right w:w="80" w:type="dxa"/>
+            </w:tcMar>
+          </w:tcPr>
+          <w:p>
+            <w:pPr>
+              <w:jc w:val="right"/>
+            </w:pPr>
+            <w:r>
+              <w:t>a = 20, b = 7</w:t>
+            </w:r>
+          </w:p>
+        </w:tc>
+        <w:tc>
+          <w:tcPr>
+            <w:tcW w:w="3969" w:type="dxa"/>
+            <w:tcBorders>
+              <w:top w:val="single" w:sz="2" w:space="0" w:color="000000"/>
+              <w:left w:val="single" w:sz="2" w:space="0" w:color="000000"/>
+              <w:bottom w:val="single" w:sz="2" w:space="0" w:color="000000"/>
+              <w:right w:val="single" w:sz="2" w:space="0" w:color="000000"/>
+            </w:tcBorders>
+            <w:shd w:val="clear" w:color="auto" w:fill="F5F5F5"/>
+            <w:tcMar>
+              <w:top w:w="80" w:type="dxa"/>
+              <w:left w:w="80" w:type="dxa"/>
+              <w:bottom w:w="80" w:type="dxa"/>
+              <w:right w:w="80" w:type="dxa"/>
+            </w:tcMar>
+          </w:tcPr>
+          <w:p>
+            <w:pPr>
+              <w:jc w:val="right"/>
+            </w:pPr>
+            <w:r>
+              <w:t>false</w:t>
+            </w:r>
+          </w:p>
+        </w:tc>
+      </w:tr>
+      <w:tr>
+        <w:tblPrEx>
+          <w:shd w:val="clear" w:color="auto" w:fill="auto"/>
+        </w:tblPrEx>
+        <w:trPr>
+          <w:trHeight w:val="295"/>
+        </w:trPr>
+        <w:tc>
+          <w:tcPr>
+            <w:tcW w:w="2589" w:type="dxa"/>
+            <w:gridSpan w:val="2"/>
+            <w:tcBorders>
+              <w:top w:val="single" w:sz="2" w:space="0" w:color="000000"/>
+              <w:left w:val="single" w:sz="2" w:space="0" w:color="000000"/>
+              <w:bottom w:val="single" w:sz="2" w:space="0" w:color="000000"/>
+              <w:right w:val="single" w:sz="2" w:space="0" w:color="000000"/>
+            </w:tcBorders>
+            <w:shd w:val="clear" w:color="auto" w:fill="F5F5F5"/>
+            <w:tcMar>
+              <w:top w:w="80" w:type="dxa"/>
+              <w:left w:w="80" w:type="dxa"/>
+              <w:bottom w:w="80" w:type="dxa"/>
+              <w:right w:w="80" w:type="dxa"/>
+            </w:tcMar>
+          </w:tcPr>
+          <w:p>
+            <w:pPr>
+              <w:pStyle w:val="TableStyle2"/>
+              <w:rPr>
+                <w:sz w:val="24"/>
+                <w:szCs w:val="24"/>
+              </w:rPr>
+            </w:pPr>
+            <w:r>
+              <w:rPr>
+                <w:sz w:val="24"/>
+                <w:szCs w:val="24"/>
+              </w:rPr>
+              <w:t xml:space="preserve">a &gt; 0 and b &gt; 0 </w:t>
+            </w:r>
+          </w:p>
+        </w:tc>
+        <w:tc>
+          <w:tcPr>
+            <w:tcW w:w="2511" w:type="dxa"/>
+            <w:tcBorders>
+              <w:top w:val="single" w:sz="2" w:space="0" w:color="000000"/>
+              <w:left w:val="single" w:sz="2" w:space="0" w:color="000000"/>
+              <w:bottom w:val="single" w:sz="2" w:space="0" w:color="000000"/>
+              <w:right w:val="single" w:sz="2" w:space="0" w:color="000000"/>
+            </w:tcBorders>
+            <w:shd w:val="clear" w:color="auto" w:fill="F5F5F5"/>
+            <w:tcMar>
+              <w:top w:w="80" w:type="dxa"/>
+              <w:left w:w="80" w:type="dxa"/>
+              <w:bottom w:w="80" w:type="dxa"/>
+              <w:right w:w="80" w:type="dxa"/>
+            </w:tcMar>
+          </w:tcPr>
+          <w:p>
+            <w:pPr>
+              <w:jc w:val="right"/>
+            </w:pPr>
+            <w:r>
+              <w:t xml:space="preserve">a = 51, B = 3 </w:t>
+            </w:r>
+          </w:p>
+        </w:tc>
+        <w:tc>
+          <w:tcPr>
+            <w:tcW w:w="3969" w:type="dxa"/>
+            <w:tcBorders>
+              <w:top w:val="single" w:sz="2" w:space="0" w:color="000000"/>
+              <w:left w:val="single" w:sz="2" w:space="0" w:color="000000"/>
+              <w:bottom w:val="single" w:sz="2" w:space="0" w:color="000000"/>
+              <w:right w:val="single" w:sz="2" w:space="0" w:color="000000"/>
+            </w:tcBorders>
+            <w:shd w:val="clear" w:color="auto" w:fill="F5F5F5"/>
+            <w:tcMar>
+              <w:top w:w="80" w:type="dxa"/>
+              <w:left w:w="80" w:type="dxa"/>
+              <w:bottom w:w="80" w:type="dxa"/>
+              <w:right w:w="80" w:type="dxa"/>
+            </w:tcMar>
+          </w:tcPr>
+          <w:p>
+            <w:pPr>
+              <w:jc w:val="right"/>
+            </w:pPr>
+            <w:r>
+              <w:t>true</w:t>
+            </w:r>
+          </w:p>
         </w:tc>
       </w:tr>
     </w:tbl>
@@ -1454,2164 +1879,6 @@
         <w:pStyle w:val="Body"/>
       </w:pPr>
     </w:p>
-    <w:p>
-      <w:pPr>
-        <w:pStyle w:val="Body"/>
-      </w:pPr>
-    </w:p>
-    <w:p>
-      <w:pPr>
-        <w:pStyle w:val="Body"/>
-      </w:pPr>
-    </w:p>
-    <w:p>
-      <w:pPr>
-        <w:pStyle w:val="Body"/>
-      </w:pPr>
-    </w:p>
-    <w:p>
-      <w:pPr>
-        <w:pStyle w:val="Body"/>
-      </w:pPr>
-    </w:p>
-    <w:p>
-      <w:pPr>
-        <w:pStyle w:val="Body"/>
-      </w:pPr>
-    </w:p>
-    <w:p>
-      <w:pPr>
-        <w:pStyle w:val="Body"/>
-      </w:pPr>
-    </w:p>
-    <w:p>
-      <w:pPr>
-        <w:pStyle w:val="Body"/>
-      </w:pPr>
-    </w:p>
-    <w:p>
-      <w:pPr>
-        <w:pStyle w:val="Body"/>
-      </w:pPr>
-    </w:p>
-    <w:tbl>
-      <w:tblPr>
-        <w:tblW w:w="9069" w:type="dxa"/>
-        <w:tblInd w:w="108" w:type="dxa"/>
-        <w:tblBorders>
-          <w:top w:val="single" w:sz="2" w:space="0" w:color="000000"/>
-          <w:left w:val="single" w:sz="2" w:space="0" w:color="000000"/>
-          <w:bottom w:val="single" w:sz="2" w:space="0" w:color="000000"/>
-          <w:right w:val="single" w:sz="2" w:space="0" w:color="000000"/>
-          <w:insideH w:val="single" w:sz="2" w:space="0" w:color="000000"/>
-          <w:insideV w:val="single" w:sz="2" w:space="0" w:color="000000"/>
-        </w:tblBorders>
-        <w:shd w:val="clear" w:color="auto" w:fill="BDC0BF"/>
-        <w:tblLayout w:type="fixed"/>
-        <w:tblLook w:val="04A0" w:firstRow="1" w:lastRow="0" w:firstColumn="1" w:lastColumn="0" w:noHBand="0" w:noVBand="1"/>
-      </w:tblPr>
-      <w:tblGrid>
-        <w:gridCol w:w="2679"/>
-        <w:gridCol w:w="2421"/>
-        <w:gridCol w:w="3969"/>
-      </w:tblGrid>
-      <w:tr>
-        <w:trPr>
-          <w:trHeight w:val="295"/>
-          <w:tblHeader/>
-        </w:trPr>
-        <w:tc>
-          <w:tcPr>
-            <w:tcW w:w="9069" w:type="dxa"/>
-            <w:gridSpan w:val="3"/>
-            <w:tcBorders>
-              <w:top w:val="single" w:sz="2" w:space="0" w:color="000000"/>
-              <w:left w:val="single" w:sz="2" w:space="0" w:color="000000"/>
-              <w:bottom w:val="single" w:sz="2" w:space="0" w:color="000000"/>
-              <w:right w:val="single" w:sz="2" w:space="0" w:color="000000"/>
-            </w:tcBorders>
-            <w:shd w:val="clear" w:color="auto" w:fill="011892"/>
-            <w:tcMar>
-              <w:top w:w="80" w:type="dxa"/>
-              <w:left w:w="80" w:type="dxa"/>
-              <w:bottom w:w="80" w:type="dxa"/>
-              <w:right w:w="80" w:type="dxa"/>
-            </w:tcMar>
-          </w:tcPr>
-          <w:p>
-            <w:pPr>
-              <w:pStyle w:val="TableStyle1"/>
-              <w:rPr>
-                <w:sz w:val="24"/>
-                <w:szCs w:val="24"/>
-              </w:rPr>
-            </w:pPr>
-            <w:r>
-              <w:rPr>
-                <w:color w:val="FFFFFF"/>
-                <w:sz w:val="24"/>
-                <w:szCs w:val="24"/>
-              </w:rPr>
-              <w:t>perfect()</w:t>
-            </w:r>
-          </w:p>
-        </w:tc>
-      </w:tr>
-      <w:tr>
-        <w:trPr>
-          <w:trHeight w:val="295"/>
-          <w:tblHeader/>
-        </w:trPr>
-        <w:tc>
-          <w:tcPr>
-            <w:tcW w:w="2679" w:type="dxa"/>
-            <w:tcBorders>
-              <w:top w:val="single" w:sz="2" w:space="0" w:color="000000"/>
-              <w:left w:val="single" w:sz="2" w:space="0" w:color="000000"/>
-              <w:bottom w:val="single" w:sz="6" w:space="0" w:color="000000"/>
-              <w:right w:val="single" w:sz="2" w:space="0" w:color="000000"/>
-            </w:tcBorders>
-            <w:shd w:val="clear" w:color="auto" w:fill="011892"/>
-            <w:tcMar>
-              <w:top w:w="80" w:type="dxa"/>
-              <w:left w:w="80" w:type="dxa"/>
-              <w:bottom w:w="80" w:type="dxa"/>
-              <w:right w:w="80" w:type="dxa"/>
-            </w:tcMar>
-          </w:tcPr>
-          <w:p>
-            <w:pPr>
-              <w:pStyle w:val="TableStyle1"/>
-              <w:rPr>
-                <w:sz w:val="24"/>
-                <w:szCs w:val="24"/>
-              </w:rPr>
-            </w:pPr>
-            <w:r>
-              <w:rPr>
-                <w:color w:val="FFFFFF"/>
-                <w:sz w:val="24"/>
-                <w:szCs w:val="24"/>
-              </w:rPr>
-              <w:t>equivalence class</w:t>
-            </w:r>
-          </w:p>
-        </w:tc>
-        <w:tc>
-          <w:tcPr>
-            <w:tcW w:w="2421" w:type="dxa"/>
-            <w:tcBorders>
-              <w:top w:val="single" w:sz="2" w:space="0" w:color="000000"/>
-              <w:left w:val="single" w:sz="2" w:space="0" w:color="000000"/>
-              <w:bottom w:val="single" w:sz="6" w:space="0" w:color="000000"/>
-              <w:right w:val="single" w:sz="2" w:space="0" w:color="000000"/>
-            </w:tcBorders>
-            <w:shd w:val="clear" w:color="auto" w:fill="011892"/>
-            <w:tcMar>
-              <w:top w:w="80" w:type="dxa"/>
-              <w:left w:w="80" w:type="dxa"/>
-              <w:bottom w:w="80" w:type="dxa"/>
-              <w:right w:w="80" w:type="dxa"/>
-            </w:tcMar>
-          </w:tcPr>
-          <w:p>
-            <w:pPr>
-              <w:pStyle w:val="TableStyle1"/>
-              <w:rPr>
-                <w:sz w:val="24"/>
-                <w:szCs w:val="24"/>
-              </w:rPr>
-            </w:pPr>
-            <w:r>
-              <w:rPr>
-                <w:color w:val="FFFFFF"/>
-                <w:sz w:val="24"/>
-                <w:szCs w:val="24"/>
-              </w:rPr>
-              <w:t>boundary value</w:t>
-            </w:r>
-          </w:p>
-        </w:tc>
-        <w:tc>
-          <w:tcPr>
-            <w:tcW w:w="3969" w:type="dxa"/>
-            <w:tcBorders>
-              <w:top w:val="single" w:sz="2" w:space="0" w:color="000000"/>
-              <w:left w:val="single" w:sz="2" w:space="0" w:color="000000"/>
-              <w:bottom w:val="single" w:sz="6" w:space="0" w:color="000000"/>
-              <w:right w:val="single" w:sz="2" w:space="0" w:color="000000"/>
-            </w:tcBorders>
-            <w:shd w:val="clear" w:color="auto" w:fill="011892"/>
-            <w:tcMar>
-              <w:top w:w="80" w:type="dxa"/>
-              <w:left w:w="80" w:type="dxa"/>
-              <w:bottom w:w="80" w:type="dxa"/>
-              <w:right w:w="80" w:type="dxa"/>
-            </w:tcMar>
-          </w:tcPr>
-          <w:p>
-            <w:pPr>
-              <w:pStyle w:val="TableStyle1"/>
-              <w:rPr>
-                <w:sz w:val="24"/>
-                <w:szCs w:val="24"/>
-              </w:rPr>
-            </w:pPr>
-            <w:r>
-              <w:rPr>
-                <w:color w:val="FFFFFF"/>
-                <w:sz w:val="24"/>
-                <w:szCs w:val="24"/>
-              </w:rPr>
-              <w:t>valid return</w:t>
-            </w:r>
-          </w:p>
-        </w:tc>
-      </w:tr>
-      <w:tr>
-        <w:tblPrEx>
-          <w:shd w:val="clear" w:color="auto" w:fill="auto"/>
-        </w:tblPrEx>
-        <w:trPr>
-          <w:trHeight w:val="295"/>
-        </w:trPr>
-        <w:tc>
-          <w:tcPr>
-            <w:tcW w:w="2679" w:type="dxa"/>
-            <w:tcBorders>
-              <w:top w:val="single" w:sz="6" w:space="0" w:color="000000"/>
-              <w:left w:val="single" w:sz="2" w:space="0" w:color="000000"/>
-              <w:bottom w:val="single" w:sz="2" w:space="0" w:color="000000"/>
-              <w:right w:val="single" w:sz="2" w:space="0" w:color="000000"/>
-            </w:tcBorders>
-            <w:shd w:val="clear" w:color="auto" w:fill="auto"/>
-            <w:tcMar>
-              <w:top w:w="80" w:type="dxa"/>
-              <w:left w:w="80" w:type="dxa"/>
-              <w:bottom w:w="80" w:type="dxa"/>
-              <w:right w:w="80" w:type="dxa"/>
-            </w:tcMar>
-          </w:tcPr>
-          <w:p>
-            <w:pPr>
-              <w:pStyle w:val="TableStyle2"/>
-              <w:rPr>
-                <w:sz w:val="24"/>
-                <w:szCs w:val="24"/>
-              </w:rPr>
-            </w:pPr>
-            <w:r>
-              <w:rPr>
-                <w:sz w:val="24"/>
-                <w:szCs w:val="24"/>
-              </w:rPr>
-              <w:t>a &lt; 1</w:t>
-            </w:r>
-          </w:p>
-        </w:tc>
-        <w:tc>
-          <w:tcPr>
-            <w:tcW w:w="2421" w:type="dxa"/>
-            <w:tcBorders>
-              <w:top w:val="single" w:sz="6" w:space="0" w:color="000000"/>
-              <w:left w:val="single" w:sz="2" w:space="0" w:color="000000"/>
-              <w:bottom w:val="single" w:sz="2" w:space="0" w:color="000000"/>
-              <w:right w:val="single" w:sz="2" w:space="0" w:color="000000"/>
-            </w:tcBorders>
-            <w:shd w:val="clear" w:color="auto" w:fill="auto"/>
-            <w:tcMar>
-              <w:top w:w="80" w:type="dxa"/>
-              <w:left w:w="80" w:type="dxa"/>
-              <w:bottom w:w="80" w:type="dxa"/>
-              <w:right w:w="80" w:type="dxa"/>
-            </w:tcMar>
-          </w:tcPr>
-          <w:p>
-            <w:pPr>
-              <w:jc w:val="right"/>
-            </w:pPr>
-            <w:r>
-              <w:rPr>
-                <w:rFonts w:ascii="Helvetica Neue" w:hAnsi="Helvetica Neue" w:cs="Arial Unicode MS"/>
-                <w:color w:val="000000"/>
-                <w14:textOutline w14:w="0" w14:cap="flat" w14:cmpd="sng" w14:algn="ctr">
-                  <w14:noFill/>
-                  <w14:prstDash w14:val="solid"/>
-                  <w14:bevel/>
-                </w14:textOutline>
-              </w:rPr>
-              <w:t>0</w:t>
-            </w:r>
-          </w:p>
-        </w:tc>
-        <w:tc>
-          <w:tcPr>
-            <w:tcW w:w="3969" w:type="dxa"/>
-            <w:tcBorders>
-              <w:top w:val="single" w:sz="6" w:space="0" w:color="000000"/>
-              <w:left w:val="single" w:sz="2" w:space="0" w:color="000000"/>
-              <w:bottom w:val="single" w:sz="2" w:space="0" w:color="000000"/>
-              <w:right w:val="single" w:sz="2" w:space="0" w:color="000000"/>
-            </w:tcBorders>
-            <w:shd w:val="clear" w:color="auto" w:fill="auto"/>
-            <w:tcMar>
-              <w:top w:w="80" w:type="dxa"/>
-              <w:left w:w="80" w:type="dxa"/>
-              <w:bottom w:w="80" w:type="dxa"/>
-              <w:right w:w="80" w:type="dxa"/>
-            </w:tcMar>
-          </w:tcPr>
-          <w:p>
-            <w:pPr>
-              <w:pStyle w:val="TableStyle2"/>
-              <w:jc w:val="right"/>
-              <w:rPr>
-                <w:sz w:val="24"/>
-                <w:szCs w:val="24"/>
-              </w:rPr>
-            </w:pPr>
-            <w:r>
-              <w:rPr>
-                <w:sz w:val="24"/>
-                <w:szCs w:val="24"/>
-              </w:rPr>
-              <w:t>throws IllegalArgumentException</w:t>
-            </w:r>
-          </w:p>
-        </w:tc>
-      </w:tr>
-      <w:tr>
-        <w:tblPrEx>
-          <w:shd w:val="clear" w:color="auto" w:fill="auto"/>
-        </w:tblPrEx>
-        <w:trPr>
-          <w:trHeight w:val="295"/>
-        </w:trPr>
-        <w:tc>
-          <w:tcPr>
-            <w:tcW w:w="2679" w:type="dxa"/>
-            <w:tcBorders>
-              <w:top w:val="single" w:sz="2" w:space="0" w:color="000000"/>
-              <w:left w:val="single" w:sz="2" w:space="0" w:color="000000"/>
-              <w:bottom w:val="single" w:sz="2" w:space="0" w:color="000000"/>
-              <w:right w:val="single" w:sz="2" w:space="0" w:color="000000"/>
-            </w:tcBorders>
-            <w:shd w:val="clear" w:color="auto" w:fill="F5F5F5"/>
-            <w:tcMar>
-              <w:top w:w="80" w:type="dxa"/>
-              <w:left w:w="80" w:type="dxa"/>
-              <w:bottom w:w="80" w:type="dxa"/>
-              <w:right w:w="80" w:type="dxa"/>
-            </w:tcMar>
-          </w:tcPr>
-          <w:p>
-            <w:pPr>
-              <w:pStyle w:val="TableStyle2"/>
-              <w:rPr>
-                <w:sz w:val="24"/>
-                <w:szCs w:val="24"/>
-              </w:rPr>
-            </w:pPr>
-            <w:r>
-              <w:rPr>
-                <w:sz w:val="24"/>
-                <w:szCs w:val="24"/>
-              </w:rPr>
-              <w:t>a = 1</w:t>
-            </w:r>
-          </w:p>
-        </w:tc>
-        <w:tc>
-          <w:tcPr>
-            <w:tcW w:w="2421" w:type="dxa"/>
-            <w:tcBorders>
-              <w:top w:val="single" w:sz="2" w:space="0" w:color="000000"/>
-              <w:left w:val="single" w:sz="2" w:space="0" w:color="000000"/>
-              <w:bottom w:val="single" w:sz="2" w:space="0" w:color="000000"/>
-              <w:right w:val="single" w:sz="2" w:space="0" w:color="000000"/>
-            </w:tcBorders>
-            <w:shd w:val="clear" w:color="auto" w:fill="F5F5F5"/>
-            <w:tcMar>
-              <w:top w:w="80" w:type="dxa"/>
-              <w:left w:w="80" w:type="dxa"/>
-              <w:bottom w:w="80" w:type="dxa"/>
-              <w:right w:w="80" w:type="dxa"/>
-            </w:tcMar>
-          </w:tcPr>
-          <w:p>
-            <w:pPr>
-              <w:jc w:val="right"/>
-            </w:pPr>
-            <w:r>
-              <w:rPr>
-                <w:rFonts w:ascii="Helvetica Neue" w:hAnsi="Helvetica Neue" w:cs="Arial Unicode MS"/>
-                <w:color w:val="000000"/>
-                <w14:textOutline w14:w="0" w14:cap="flat" w14:cmpd="sng" w14:algn="ctr">
-                  <w14:noFill/>
-                  <w14:prstDash w14:val="solid"/>
-                  <w14:bevel/>
-                </w14:textOutline>
-              </w:rPr>
-              <w:t>1</w:t>
-            </w:r>
-          </w:p>
-        </w:tc>
-        <w:tc>
-          <w:tcPr>
-            <w:tcW w:w="3969" w:type="dxa"/>
-            <w:tcBorders>
-              <w:top w:val="single" w:sz="2" w:space="0" w:color="000000"/>
-              <w:left w:val="single" w:sz="2" w:space="0" w:color="000000"/>
-              <w:bottom w:val="single" w:sz="2" w:space="0" w:color="000000"/>
-              <w:right w:val="single" w:sz="2" w:space="0" w:color="000000"/>
-            </w:tcBorders>
-            <w:shd w:val="clear" w:color="auto" w:fill="F5F5F5"/>
-            <w:tcMar>
-              <w:top w:w="80" w:type="dxa"/>
-              <w:left w:w="80" w:type="dxa"/>
-              <w:bottom w:w="80" w:type="dxa"/>
-              <w:right w:w="80" w:type="dxa"/>
-            </w:tcMar>
-          </w:tcPr>
-          <w:p>
-            <w:pPr>
-              <w:pStyle w:val="TableStyle2"/>
-              <w:jc w:val="right"/>
-              <w:rPr>
-                <w:sz w:val="24"/>
-                <w:szCs w:val="24"/>
-              </w:rPr>
-            </w:pPr>
-            <w:r>
-              <w:rPr>
-                <w:sz w:val="24"/>
-                <w:szCs w:val="24"/>
-              </w:rPr>
-              <w:t>false (1 is not perfect)</w:t>
-            </w:r>
-          </w:p>
-        </w:tc>
-      </w:tr>
-      <w:tr>
-        <w:tblPrEx>
-          <w:shd w:val="clear" w:color="auto" w:fill="auto"/>
-        </w:tblPrEx>
-        <w:trPr>
-          <w:trHeight w:val="295"/>
-        </w:trPr>
-        <w:tc>
-          <w:tcPr>
-            <w:tcW w:w="2679" w:type="dxa"/>
-            <w:tcBorders>
-              <w:top w:val="single" w:sz="2" w:space="0" w:color="000000"/>
-              <w:left w:val="single" w:sz="2" w:space="0" w:color="000000"/>
-              <w:bottom w:val="single" w:sz="2" w:space="0" w:color="000000"/>
-              <w:right w:val="single" w:sz="2" w:space="0" w:color="000000"/>
-            </w:tcBorders>
-            <w:shd w:val="clear" w:color="auto" w:fill="auto"/>
-            <w:tcMar>
-              <w:top w:w="80" w:type="dxa"/>
-              <w:left w:w="80" w:type="dxa"/>
-              <w:bottom w:w="80" w:type="dxa"/>
-              <w:right w:w="80" w:type="dxa"/>
-            </w:tcMar>
-          </w:tcPr>
-          <w:p>
-            <w:pPr>
-              <w:pStyle w:val="TableStyle2"/>
-              <w:rPr>
-                <w:sz w:val="24"/>
-                <w:szCs w:val="24"/>
-              </w:rPr>
-            </w:pPr>
-            <w:r>
-              <w:rPr>
-                <w:sz w:val="24"/>
-                <w:szCs w:val="24"/>
-              </w:rPr>
-              <w:t>perfect numbers</w:t>
-            </w:r>
-          </w:p>
-        </w:tc>
-        <w:tc>
-          <w:tcPr>
-            <w:tcW w:w="2421" w:type="dxa"/>
-            <w:tcBorders>
-              <w:top w:val="single" w:sz="2" w:space="0" w:color="000000"/>
-              <w:left w:val="single" w:sz="2" w:space="0" w:color="000000"/>
-              <w:bottom w:val="single" w:sz="2" w:space="0" w:color="000000"/>
-              <w:right w:val="single" w:sz="2" w:space="0" w:color="000000"/>
-            </w:tcBorders>
-            <w:shd w:val="clear" w:color="auto" w:fill="auto"/>
-            <w:tcMar>
-              <w:top w:w="80" w:type="dxa"/>
-              <w:left w:w="80" w:type="dxa"/>
-              <w:bottom w:w="80" w:type="dxa"/>
-              <w:right w:w="80" w:type="dxa"/>
-            </w:tcMar>
-          </w:tcPr>
-          <w:p>
-            <w:pPr>
-              <w:jc w:val="right"/>
-            </w:pPr>
-            <w:r>
-              <w:rPr>
-                <w:rFonts w:ascii="Helvetica Neue" w:hAnsi="Helvetica Neue" w:cs="Arial Unicode MS"/>
-                <w:color w:val="000000"/>
-                <w14:textOutline w14:w="0" w14:cap="flat" w14:cmpd="sng" w14:algn="ctr">
-                  <w14:noFill/>
-                  <w14:prstDash w14:val="solid"/>
-                  <w14:bevel/>
-                </w14:textOutline>
-              </w:rPr>
-              <w:t>6</w:t>
-            </w:r>
-          </w:p>
-        </w:tc>
-        <w:tc>
-          <w:tcPr>
-            <w:tcW w:w="3969" w:type="dxa"/>
-            <w:tcBorders>
-              <w:top w:val="single" w:sz="2" w:space="0" w:color="000000"/>
-              <w:left w:val="single" w:sz="2" w:space="0" w:color="000000"/>
-              <w:bottom w:val="single" w:sz="2" w:space="0" w:color="000000"/>
-              <w:right w:val="single" w:sz="2" w:space="0" w:color="000000"/>
-            </w:tcBorders>
-            <w:shd w:val="clear" w:color="auto" w:fill="auto"/>
-            <w:tcMar>
-              <w:top w:w="80" w:type="dxa"/>
-              <w:left w:w="80" w:type="dxa"/>
-              <w:bottom w:w="80" w:type="dxa"/>
-              <w:right w:w="80" w:type="dxa"/>
-            </w:tcMar>
-          </w:tcPr>
-          <w:p>
-            <w:pPr>
-              <w:pStyle w:val="TableStyle2"/>
-              <w:jc w:val="right"/>
-              <w:rPr>
-                <w:sz w:val="24"/>
-                <w:szCs w:val="24"/>
-              </w:rPr>
-            </w:pPr>
-            <w:r>
-              <w:rPr>
-                <w:sz w:val="24"/>
-                <w:szCs w:val="24"/>
-              </w:rPr>
-              <w:t>true (6 is perfect)</w:t>
-            </w:r>
-          </w:p>
-        </w:tc>
-      </w:tr>
-      <w:tr>
-        <w:tblPrEx>
-          <w:shd w:val="clear" w:color="auto" w:fill="auto"/>
-        </w:tblPrEx>
-        <w:trPr>
-          <w:trHeight w:val="295"/>
-        </w:trPr>
-        <w:tc>
-          <w:tcPr>
-            <w:tcW w:w="2679" w:type="dxa"/>
-            <w:tcBorders>
-              <w:top w:val="single" w:sz="2" w:space="0" w:color="000000"/>
-              <w:left w:val="single" w:sz="2" w:space="0" w:color="000000"/>
-              <w:bottom w:val="single" w:sz="2" w:space="0" w:color="000000"/>
-              <w:right w:val="single" w:sz="2" w:space="0" w:color="000000"/>
-            </w:tcBorders>
-            <w:shd w:val="clear" w:color="auto" w:fill="F5F5F5"/>
-            <w:tcMar>
-              <w:top w:w="80" w:type="dxa"/>
-              <w:left w:w="80" w:type="dxa"/>
-              <w:bottom w:w="80" w:type="dxa"/>
-              <w:right w:w="80" w:type="dxa"/>
-            </w:tcMar>
-          </w:tcPr>
-          <w:p>
-            <w:pPr>
-              <w:pStyle w:val="TableStyle2"/>
-              <w:rPr>
-                <w:sz w:val="24"/>
-                <w:szCs w:val="24"/>
-              </w:rPr>
-            </w:pPr>
-            <w:r>
-              <w:rPr>
-                <w:sz w:val="24"/>
-                <w:szCs w:val="24"/>
-              </w:rPr>
-              <w:t>non-perfect numbers</w:t>
-            </w:r>
-          </w:p>
-        </w:tc>
-        <w:tc>
-          <w:tcPr>
-            <w:tcW w:w="2421" w:type="dxa"/>
-            <w:tcBorders>
-              <w:top w:val="single" w:sz="2" w:space="0" w:color="000000"/>
-              <w:left w:val="single" w:sz="2" w:space="0" w:color="000000"/>
-              <w:bottom w:val="single" w:sz="2" w:space="0" w:color="000000"/>
-              <w:right w:val="single" w:sz="2" w:space="0" w:color="000000"/>
-            </w:tcBorders>
-            <w:shd w:val="clear" w:color="auto" w:fill="F5F5F5"/>
-            <w:tcMar>
-              <w:top w:w="80" w:type="dxa"/>
-              <w:left w:w="80" w:type="dxa"/>
-              <w:bottom w:w="80" w:type="dxa"/>
-              <w:right w:w="80" w:type="dxa"/>
-            </w:tcMar>
-          </w:tcPr>
-          <w:p>
-            <w:pPr>
-              <w:jc w:val="right"/>
-            </w:pPr>
-            <w:r>
-              <w:rPr>
-                <w:rFonts w:ascii="Helvetica Neue" w:hAnsi="Helvetica Neue" w:cs="Arial Unicode MS"/>
-                <w:color w:val="000000"/>
-                <w14:textOutline w14:w="0" w14:cap="flat" w14:cmpd="sng" w14:algn="ctr">
-                  <w14:noFill/>
-                  <w14:prstDash w14:val="solid"/>
-                  <w14:bevel/>
-                </w14:textOutline>
-              </w:rPr>
-              <w:t>7</w:t>
-            </w:r>
-          </w:p>
-        </w:tc>
-        <w:tc>
-          <w:tcPr>
-            <w:tcW w:w="3969" w:type="dxa"/>
-            <w:tcBorders>
-              <w:top w:val="single" w:sz="2" w:space="0" w:color="000000"/>
-              <w:left w:val="single" w:sz="2" w:space="0" w:color="000000"/>
-              <w:bottom w:val="single" w:sz="2" w:space="0" w:color="000000"/>
-              <w:right w:val="single" w:sz="2" w:space="0" w:color="000000"/>
-            </w:tcBorders>
-            <w:shd w:val="clear" w:color="auto" w:fill="F5F5F5"/>
-            <w:tcMar>
-              <w:top w:w="80" w:type="dxa"/>
-              <w:left w:w="80" w:type="dxa"/>
-              <w:bottom w:w="80" w:type="dxa"/>
-              <w:right w:w="80" w:type="dxa"/>
-            </w:tcMar>
-          </w:tcPr>
-          <w:p>
-            <w:pPr>
-              <w:pStyle w:val="TableStyle2"/>
-              <w:jc w:val="right"/>
-              <w:rPr>
-                <w:sz w:val="24"/>
-                <w:szCs w:val="24"/>
-              </w:rPr>
-            </w:pPr>
-            <w:r>
-              <w:rPr>
-                <w:sz w:val="24"/>
-                <w:szCs w:val="24"/>
-              </w:rPr>
-              <w:t>false (7 is not perfect)</w:t>
-            </w:r>
-          </w:p>
-        </w:tc>
-      </w:tr>
-      <w:tr>
-        <w:tblPrEx>
-          <w:shd w:val="clear" w:color="auto" w:fill="auto"/>
-        </w:tblPrEx>
-        <w:trPr>
-          <w:trHeight w:val="295"/>
-        </w:trPr>
-        <w:tc>
-          <w:tcPr>
-            <w:tcW w:w="9069" w:type="dxa"/>
-            <w:gridSpan w:val="3"/>
-            <w:tcBorders>
-              <w:top w:val="single" w:sz="2" w:space="0" w:color="000000"/>
-              <w:left w:val="single" w:sz="2" w:space="0" w:color="000000"/>
-              <w:bottom w:val="single" w:sz="2" w:space="0" w:color="000000"/>
-              <w:right w:val="single" w:sz="2" w:space="0" w:color="000000"/>
-            </w:tcBorders>
-            <w:shd w:val="clear" w:color="auto" w:fill="auto"/>
-            <w:tcMar>
-              <w:top w:w="80" w:type="dxa"/>
-              <w:left w:w="80" w:type="dxa"/>
-              <w:bottom w:w="80" w:type="dxa"/>
-              <w:right w:w="80" w:type="dxa"/>
-            </w:tcMar>
-          </w:tcPr>
-          <w:p/>
-        </w:tc>
-      </w:tr>
-      <w:tr>
-        <w:tblPrEx>
-          <w:shd w:val="clear" w:color="auto" w:fill="auto"/>
-        </w:tblPrEx>
-        <w:trPr>
-          <w:trHeight w:val="295"/>
-        </w:trPr>
-        <w:tc>
-          <w:tcPr>
-            <w:tcW w:w="9069" w:type="dxa"/>
-            <w:gridSpan w:val="3"/>
-            <w:tcBorders>
-              <w:top w:val="single" w:sz="2" w:space="0" w:color="000000"/>
-              <w:left w:val="single" w:sz="2" w:space="0" w:color="000000"/>
-              <w:bottom w:val="single" w:sz="2" w:space="0" w:color="000000"/>
-              <w:right w:val="single" w:sz="2" w:space="0" w:color="000000"/>
-            </w:tcBorders>
-            <w:shd w:val="clear" w:color="auto" w:fill="011892"/>
-            <w:tcMar>
-              <w:top w:w="80" w:type="dxa"/>
-              <w:left w:w="80" w:type="dxa"/>
-              <w:bottom w:w="80" w:type="dxa"/>
-              <w:right w:w="80" w:type="dxa"/>
-            </w:tcMar>
-          </w:tcPr>
-          <w:p>
-            <w:pPr>
-              <w:pStyle w:val="TableStyle2"/>
-              <w:rPr>
-                <w:sz w:val="24"/>
-                <w:szCs w:val="24"/>
-              </w:rPr>
-            </w:pPr>
-            <w:proofErr w:type="spellStart"/>
-            <w:r>
-              <w:rPr>
-                <w:b/>
-                <w:bCs/>
-                <w:color w:val="FFFFFF"/>
-                <w:sz w:val="24"/>
-                <w:szCs w:val="24"/>
-              </w:rPr>
-              <w:t>getFactors</w:t>
-            </w:r>
-            <w:proofErr w:type="spellEnd"/>
-            <w:r>
-              <w:rPr>
-                <w:b/>
-                <w:bCs/>
-                <w:color w:val="FFFFFF"/>
-                <w:sz w:val="24"/>
-                <w:szCs w:val="24"/>
-              </w:rPr>
-              <w:t>()</w:t>
-            </w:r>
-          </w:p>
-        </w:tc>
-      </w:tr>
-      <w:tr>
-        <w:tblPrEx>
-          <w:shd w:val="clear" w:color="auto" w:fill="auto"/>
-        </w:tblPrEx>
-        <w:trPr>
-          <w:trHeight w:val="295"/>
-        </w:trPr>
-        <w:tc>
-          <w:tcPr>
-            <w:tcW w:w="2679" w:type="dxa"/>
-            <w:tcBorders>
-              <w:top w:val="single" w:sz="2" w:space="0" w:color="000000"/>
-              <w:left w:val="single" w:sz="2" w:space="0" w:color="000000"/>
-              <w:bottom w:val="single" w:sz="2" w:space="0" w:color="000000"/>
-              <w:right w:val="single" w:sz="2" w:space="0" w:color="000000"/>
-            </w:tcBorders>
-            <w:shd w:val="clear" w:color="auto" w:fill="011892"/>
-            <w:tcMar>
-              <w:top w:w="80" w:type="dxa"/>
-              <w:left w:w="80" w:type="dxa"/>
-              <w:bottom w:w="80" w:type="dxa"/>
-              <w:right w:w="80" w:type="dxa"/>
-            </w:tcMar>
-          </w:tcPr>
-          <w:p>
-            <w:pPr>
-              <w:pStyle w:val="TableStyle2"/>
-              <w:rPr>
-                <w:sz w:val="24"/>
-                <w:szCs w:val="24"/>
-              </w:rPr>
-            </w:pPr>
-            <w:r>
-              <w:rPr>
-                <w:color w:val="FFFFFF"/>
-                <w:sz w:val="24"/>
-                <w:szCs w:val="24"/>
-              </w:rPr>
-              <w:t>equivalence class</w:t>
-            </w:r>
-          </w:p>
-        </w:tc>
-        <w:tc>
-          <w:tcPr>
-            <w:tcW w:w="2421" w:type="dxa"/>
-            <w:tcBorders>
-              <w:top w:val="single" w:sz="2" w:space="0" w:color="000000"/>
-              <w:left w:val="single" w:sz="2" w:space="0" w:color="000000"/>
-              <w:bottom w:val="single" w:sz="2" w:space="0" w:color="000000"/>
-              <w:right w:val="single" w:sz="2" w:space="0" w:color="000000"/>
-            </w:tcBorders>
-            <w:shd w:val="clear" w:color="auto" w:fill="011892"/>
-            <w:tcMar>
-              <w:top w:w="80" w:type="dxa"/>
-              <w:left w:w="80" w:type="dxa"/>
-              <w:bottom w:w="80" w:type="dxa"/>
-              <w:right w:w="80" w:type="dxa"/>
-            </w:tcMar>
-          </w:tcPr>
-          <w:p>
-            <w:pPr>
-              <w:pStyle w:val="TableStyle2"/>
-              <w:rPr>
-                <w:sz w:val="24"/>
-                <w:szCs w:val="24"/>
-              </w:rPr>
-            </w:pPr>
-            <w:r>
-              <w:rPr>
-                <w:color w:val="FFFFFF"/>
-                <w:sz w:val="24"/>
-                <w:szCs w:val="24"/>
-              </w:rPr>
-              <w:t>boundary value</w:t>
-            </w:r>
-          </w:p>
-        </w:tc>
-        <w:tc>
-          <w:tcPr>
-            <w:tcW w:w="3969" w:type="dxa"/>
-            <w:tcBorders>
-              <w:top w:val="single" w:sz="2" w:space="0" w:color="000000"/>
-              <w:left w:val="single" w:sz="2" w:space="0" w:color="000000"/>
-              <w:bottom w:val="single" w:sz="2" w:space="0" w:color="000000"/>
-              <w:right w:val="single" w:sz="2" w:space="0" w:color="000000"/>
-            </w:tcBorders>
-            <w:shd w:val="clear" w:color="auto" w:fill="011892"/>
-            <w:tcMar>
-              <w:top w:w="80" w:type="dxa"/>
-              <w:left w:w="80" w:type="dxa"/>
-              <w:bottom w:w="80" w:type="dxa"/>
-              <w:right w:w="80" w:type="dxa"/>
-            </w:tcMar>
-          </w:tcPr>
-          <w:p>
-            <w:pPr>
-              <w:pStyle w:val="TableStyle2"/>
-              <w:rPr>
-                <w:sz w:val="24"/>
-                <w:szCs w:val="24"/>
-              </w:rPr>
-            </w:pPr>
-            <w:r>
-              <w:rPr>
-                <w:color w:val="FFFFFF"/>
-                <w:sz w:val="24"/>
-                <w:szCs w:val="24"/>
-              </w:rPr>
-              <w:t>valid return</w:t>
-            </w:r>
-          </w:p>
-        </w:tc>
-      </w:tr>
-      <w:tr>
-        <w:tblPrEx>
-          <w:shd w:val="clear" w:color="auto" w:fill="auto"/>
-        </w:tblPrEx>
-        <w:trPr>
-          <w:trHeight w:val="295"/>
-        </w:trPr>
-        <w:tc>
-          <w:tcPr>
-            <w:tcW w:w="2679" w:type="dxa"/>
-            <w:tcBorders>
-              <w:top w:val="single" w:sz="2" w:space="0" w:color="000000"/>
-              <w:left w:val="single" w:sz="2" w:space="0" w:color="000000"/>
-              <w:bottom w:val="single" w:sz="2" w:space="0" w:color="000000"/>
-              <w:right w:val="single" w:sz="2" w:space="0" w:color="000000"/>
-            </w:tcBorders>
-            <w:shd w:val="clear" w:color="auto" w:fill="F5F5F5"/>
-            <w:tcMar>
-              <w:top w:w="80" w:type="dxa"/>
-              <w:left w:w="80" w:type="dxa"/>
-              <w:bottom w:w="80" w:type="dxa"/>
-              <w:right w:w="80" w:type="dxa"/>
-            </w:tcMar>
-          </w:tcPr>
-          <w:p>
-            <w:pPr>
-              <w:pStyle w:val="TableStyle2"/>
-              <w:rPr>
-                <w:sz w:val="24"/>
-                <w:szCs w:val="24"/>
-              </w:rPr>
-            </w:pPr>
-            <w:r>
-              <w:rPr>
-                <w:sz w:val="24"/>
-                <w:szCs w:val="24"/>
-              </w:rPr>
-              <w:t>a &lt; 0</w:t>
-            </w:r>
-          </w:p>
-        </w:tc>
-        <w:tc>
-          <w:tcPr>
-            <w:tcW w:w="2421" w:type="dxa"/>
-            <w:tcBorders>
-              <w:top w:val="single" w:sz="2" w:space="0" w:color="000000"/>
-              <w:left w:val="single" w:sz="2" w:space="0" w:color="000000"/>
-              <w:bottom w:val="single" w:sz="2" w:space="0" w:color="000000"/>
-              <w:right w:val="single" w:sz="2" w:space="0" w:color="000000"/>
-            </w:tcBorders>
-            <w:shd w:val="clear" w:color="auto" w:fill="F5F5F5"/>
-            <w:tcMar>
-              <w:top w:w="80" w:type="dxa"/>
-              <w:left w:w="80" w:type="dxa"/>
-              <w:bottom w:w="80" w:type="dxa"/>
-              <w:right w:w="80" w:type="dxa"/>
-            </w:tcMar>
-          </w:tcPr>
-          <w:p>
-            <w:pPr>
-              <w:jc w:val="right"/>
-            </w:pPr>
-            <w:r>
-              <w:rPr>
-                <w:rFonts w:ascii="Helvetica Neue" w:hAnsi="Helvetica Neue" w:cs="Arial Unicode MS"/>
-                <w:color w:val="000000"/>
-                <w14:textOutline w14:w="0" w14:cap="flat" w14:cmpd="sng" w14:algn="ctr">
-                  <w14:noFill/>
-                  <w14:prstDash w14:val="solid"/>
-                  <w14:bevel/>
-                </w14:textOutline>
-              </w:rPr>
-              <w:t>-1</w:t>
-            </w:r>
-          </w:p>
-        </w:tc>
-        <w:tc>
-          <w:tcPr>
-            <w:tcW w:w="3969" w:type="dxa"/>
-            <w:tcBorders>
-              <w:top w:val="single" w:sz="2" w:space="0" w:color="000000"/>
-              <w:left w:val="single" w:sz="2" w:space="0" w:color="000000"/>
-              <w:bottom w:val="single" w:sz="2" w:space="0" w:color="000000"/>
-              <w:right w:val="single" w:sz="2" w:space="0" w:color="000000"/>
-            </w:tcBorders>
-            <w:shd w:val="clear" w:color="auto" w:fill="F5F5F5"/>
-            <w:tcMar>
-              <w:top w:w="80" w:type="dxa"/>
-              <w:left w:w="80" w:type="dxa"/>
-              <w:bottom w:w="80" w:type="dxa"/>
-              <w:right w:w="80" w:type="dxa"/>
-            </w:tcMar>
-          </w:tcPr>
-          <w:p>
-            <w:pPr>
-              <w:pStyle w:val="TableStyle2"/>
-              <w:jc w:val="right"/>
-              <w:rPr>
-                <w:sz w:val="24"/>
-                <w:szCs w:val="24"/>
-              </w:rPr>
-            </w:pPr>
-            <w:r>
-              <w:rPr>
-                <w:sz w:val="24"/>
-                <w:szCs w:val="24"/>
-              </w:rPr>
-              <w:t>throws IllegalArgumentException</w:t>
-            </w:r>
-          </w:p>
-        </w:tc>
-      </w:tr>
-      <w:tr>
-        <w:tblPrEx>
-          <w:shd w:val="clear" w:color="auto" w:fill="auto"/>
-        </w:tblPrEx>
-        <w:trPr>
-          <w:trHeight w:val="295"/>
-        </w:trPr>
-        <w:tc>
-          <w:tcPr>
-            <w:tcW w:w="2679" w:type="dxa"/>
-            <w:tcBorders>
-              <w:top w:val="single" w:sz="2" w:space="0" w:color="000000"/>
-              <w:left w:val="single" w:sz="2" w:space="0" w:color="000000"/>
-              <w:bottom w:val="single" w:sz="2" w:space="0" w:color="000000"/>
-              <w:right w:val="single" w:sz="2" w:space="0" w:color="000000"/>
-            </w:tcBorders>
-            <w:shd w:val="clear" w:color="auto" w:fill="auto"/>
-            <w:tcMar>
-              <w:top w:w="80" w:type="dxa"/>
-              <w:left w:w="80" w:type="dxa"/>
-              <w:bottom w:w="80" w:type="dxa"/>
-              <w:right w:w="80" w:type="dxa"/>
-            </w:tcMar>
-          </w:tcPr>
-          <w:p>
-            <w:pPr>
-              <w:pStyle w:val="TableStyle2"/>
-              <w:rPr>
-                <w:sz w:val="24"/>
-                <w:szCs w:val="24"/>
-              </w:rPr>
-            </w:pPr>
-            <w:r>
-              <w:rPr>
-                <w:sz w:val="24"/>
-                <w:szCs w:val="24"/>
-              </w:rPr>
-              <w:t>a = 0</w:t>
-            </w:r>
-          </w:p>
-        </w:tc>
-        <w:tc>
-          <w:tcPr>
-            <w:tcW w:w="2421" w:type="dxa"/>
-            <w:tcBorders>
-              <w:top w:val="single" w:sz="2" w:space="0" w:color="000000"/>
-              <w:left w:val="single" w:sz="2" w:space="0" w:color="000000"/>
-              <w:bottom w:val="single" w:sz="2" w:space="0" w:color="000000"/>
-              <w:right w:val="single" w:sz="2" w:space="0" w:color="000000"/>
-            </w:tcBorders>
-            <w:shd w:val="clear" w:color="auto" w:fill="auto"/>
-            <w:tcMar>
-              <w:top w:w="80" w:type="dxa"/>
-              <w:left w:w="80" w:type="dxa"/>
-              <w:bottom w:w="80" w:type="dxa"/>
-              <w:right w:w="80" w:type="dxa"/>
-            </w:tcMar>
-          </w:tcPr>
-          <w:p>
-            <w:pPr>
-              <w:jc w:val="right"/>
-            </w:pPr>
-            <w:r>
-              <w:rPr>
-                <w:rFonts w:ascii="Helvetica Neue" w:hAnsi="Helvetica Neue" w:cs="Arial Unicode MS"/>
-                <w:color w:val="000000"/>
-                <w14:textOutline w14:w="0" w14:cap="flat" w14:cmpd="sng" w14:algn="ctr">
-                  <w14:noFill/>
-                  <w14:prstDash w14:val="solid"/>
-                  <w14:bevel/>
-                </w14:textOutline>
-              </w:rPr>
-              <w:t>0</w:t>
-            </w:r>
-          </w:p>
-        </w:tc>
-        <w:tc>
-          <w:tcPr>
-            <w:tcW w:w="3969" w:type="dxa"/>
-            <w:tcBorders>
-              <w:top w:val="single" w:sz="2" w:space="0" w:color="000000"/>
-              <w:left w:val="single" w:sz="2" w:space="0" w:color="000000"/>
-              <w:bottom w:val="single" w:sz="2" w:space="0" w:color="000000"/>
-              <w:right w:val="single" w:sz="2" w:space="0" w:color="000000"/>
-            </w:tcBorders>
-            <w:shd w:val="clear" w:color="auto" w:fill="auto"/>
-            <w:tcMar>
-              <w:top w:w="80" w:type="dxa"/>
-              <w:left w:w="80" w:type="dxa"/>
-              <w:bottom w:w="80" w:type="dxa"/>
-              <w:right w:w="80" w:type="dxa"/>
-            </w:tcMar>
-          </w:tcPr>
-          <w:p>
-            <w:pPr>
-              <w:pStyle w:val="TableStyle2"/>
-              <w:jc w:val="right"/>
-              <w:rPr>
-                <w:sz w:val="24"/>
-                <w:szCs w:val="24"/>
-              </w:rPr>
-            </w:pPr>
-            <w:r>
-              <w:rPr>
-                <w:sz w:val="24"/>
-                <w:szCs w:val="24"/>
-              </w:rPr>
-              <w:t>[</w:t>
-            </w:r>
-            <w:r>
-              <w:rPr>
-                <w:sz w:val="24"/>
-                <w:szCs w:val="24"/>
-              </w:rPr>
-              <w:t xml:space="preserve"> </w:t>
-            </w:r>
-            <w:r>
-              <w:rPr>
-                <w:sz w:val="24"/>
-                <w:szCs w:val="24"/>
-              </w:rPr>
-              <w:t>] (empty list)</w:t>
-            </w:r>
-          </w:p>
-        </w:tc>
-      </w:tr>
-      <w:tr>
-        <w:tblPrEx>
-          <w:shd w:val="clear" w:color="auto" w:fill="auto"/>
-        </w:tblPrEx>
-        <w:trPr>
-          <w:trHeight w:val="295"/>
-        </w:trPr>
-        <w:tc>
-          <w:tcPr>
-            <w:tcW w:w="2679" w:type="dxa"/>
-            <w:tcBorders>
-              <w:top w:val="single" w:sz="2" w:space="0" w:color="000000"/>
-              <w:left w:val="single" w:sz="2" w:space="0" w:color="000000"/>
-              <w:bottom w:val="single" w:sz="2" w:space="0" w:color="000000"/>
-              <w:right w:val="single" w:sz="2" w:space="0" w:color="000000"/>
-            </w:tcBorders>
-            <w:shd w:val="clear" w:color="auto" w:fill="F5F5F5"/>
-            <w:tcMar>
-              <w:top w:w="80" w:type="dxa"/>
-              <w:left w:w="80" w:type="dxa"/>
-              <w:bottom w:w="80" w:type="dxa"/>
-              <w:right w:w="80" w:type="dxa"/>
-            </w:tcMar>
-          </w:tcPr>
-          <w:p>
-            <w:pPr>
-              <w:pStyle w:val="TableStyle2"/>
-              <w:rPr>
-                <w:sz w:val="24"/>
-                <w:szCs w:val="24"/>
-              </w:rPr>
-            </w:pPr>
-            <w:r>
-              <w:rPr>
-                <w:sz w:val="24"/>
-                <w:szCs w:val="24"/>
-              </w:rPr>
-              <w:t xml:space="preserve">a </w:t>
-            </w:r>
-            <w:r>
-              <w:rPr>
-                <w:sz w:val="24"/>
-                <w:szCs w:val="24"/>
-              </w:rPr>
-              <w:t xml:space="preserve"> = 1</w:t>
-            </w:r>
-          </w:p>
-        </w:tc>
-        <w:tc>
-          <w:tcPr>
-            <w:tcW w:w="2421" w:type="dxa"/>
-            <w:tcBorders>
-              <w:top w:val="single" w:sz="2" w:space="0" w:color="000000"/>
-              <w:left w:val="single" w:sz="2" w:space="0" w:color="000000"/>
-              <w:bottom w:val="single" w:sz="2" w:space="0" w:color="000000"/>
-              <w:right w:val="single" w:sz="2" w:space="0" w:color="000000"/>
-            </w:tcBorders>
-            <w:shd w:val="clear" w:color="auto" w:fill="F5F5F5"/>
-            <w:tcMar>
-              <w:top w:w="80" w:type="dxa"/>
-              <w:left w:w="80" w:type="dxa"/>
-              <w:bottom w:w="80" w:type="dxa"/>
-              <w:right w:w="80" w:type="dxa"/>
-            </w:tcMar>
-          </w:tcPr>
-          <w:p>
-            <w:pPr>
-              <w:jc w:val="right"/>
-            </w:pPr>
-            <w:r>
-              <w:rPr>
-                <w:rFonts w:ascii="Helvetica Neue" w:hAnsi="Helvetica Neue" w:cs="Arial Unicode MS"/>
-                <w:color w:val="000000"/>
-                <w14:textOutline w14:w="0" w14:cap="flat" w14:cmpd="sng" w14:algn="ctr">
-                  <w14:noFill/>
-                  <w14:prstDash w14:val="solid"/>
-                  <w14:bevel/>
-                </w14:textOutline>
-              </w:rPr>
-              <w:t>1</w:t>
-            </w:r>
-          </w:p>
-        </w:tc>
-        <w:tc>
-          <w:tcPr>
-            <w:tcW w:w="3969" w:type="dxa"/>
-            <w:tcBorders>
-              <w:top w:val="single" w:sz="2" w:space="0" w:color="000000"/>
-              <w:left w:val="single" w:sz="2" w:space="0" w:color="000000"/>
-              <w:bottom w:val="single" w:sz="2" w:space="0" w:color="000000"/>
-              <w:right w:val="single" w:sz="2" w:space="0" w:color="000000"/>
-            </w:tcBorders>
-            <w:shd w:val="clear" w:color="auto" w:fill="F5F5F5"/>
-            <w:tcMar>
-              <w:top w:w="80" w:type="dxa"/>
-              <w:left w:w="80" w:type="dxa"/>
-              <w:bottom w:w="80" w:type="dxa"/>
-              <w:right w:w="80" w:type="dxa"/>
-            </w:tcMar>
-          </w:tcPr>
-          <w:p>
-            <w:pPr>
-              <w:pStyle w:val="TableStyle2"/>
-              <w:jc w:val="right"/>
-              <w:rPr>
-                <w:sz w:val="24"/>
-                <w:szCs w:val="24"/>
-              </w:rPr>
-            </w:pPr>
-            <w:r>
-              <w:rPr>
-                <w:sz w:val="24"/>
-                <w:szCs w:val="24"/>
-              </w:rPr>
-              <w:t>[</w:t>
-            </w:r>
-            <w:r>
-              <w:rPr>
-                <w:sz w:val="24"/>
-                <w:szCs w:val="24"/>
-              </w:rPr>
-              <w:t>1</w:t>
-            </w:r>
-            <w:r>
-              <w:rPr>
-                <w:sz w:val="24"/>
-                <w:szCs w:val="24"/>
-              </w:rPr>
-              <w:t xml:space="preserve">] </w:t>
-            </w:r>
-          </w:p>
-        </w:tc>
-      </w:tr>
-      <w:tr>
-        <w:tblPrEx>
-          <w:shd w:val="clear" w:color="auto" w:fill="auto"/>
-        </w:tblPrEx>
-        <w:trPr>
-          <w:trHeight w:val="295"/>
-        </w:trPr>
-        <w:tc>
-          <w:tcPr>
-            <w:tcW w:w="2679" w:type="dxa"/>
-            <w:tcBorders>
-              <w:top w:val="single" w:sz="2" w:space="0" w:color="000000"/>
-              <w:left w:val="single" w:sz="2" w:space="0" w:color="000000"/>
-              <w:bottom w:val="single" w:sz="2" w:space="0" w:color="000000"/>
-              <w:right w:val="single" w:sz="2" w:space="0" w:color="000000"/>
-            </w:tcBorders>
-            <w:shd w:val="clear" w:color="auto" w:fill="auto"/>
-            <w:tcMar>
-              <w:top w:w="80" w:type="dxa"/>
-              <w:left w:w="80" w:type="dxa"/>
-              <w:bottom w:w="80" w:type="dxa"/>
-              <w:right w:w="80" w:type="dxa"/>
-            </w:tcMar>
-          </w:tcPr>
-          <w:p>
-            <w:pPr>
-              <w:pStyle w:val="TableStyle2"/>
-              <w:rPr>
-                <w:sz w:val="24"/>
-                <w:szCs w:val="24"/>
-              </w:rPr>
-            </w:pPr>
-            <w:r>
-              <w:rPr>
-                <w:sz w:val="24"/>
-                <w:szCs w:val="24"/>
-              </w:rPr>
-              <w:t xml:space="preserve">a </w:t>
-            </w:r>
-            <w:r>
-              <w:rPr>
-                <w:sz w:val="24"/>
-                <w:szCs w:val="24"/>
-              </w:rPr>
-              <w:t>&gt; 1 (non-prime)</w:t>
-            </w:r>
-          </w:p>
-        </w:tc>
-        <w:tc>
-          <w:tcPr>
-            <w:tcW w:w="2421" w:type="dxa"/>
-            <w:tcBorders>
-              <w:top w:val="single" w:sz="2" w:space="0" w:color="000000"/>
-              <w:left w:val="single" w:sz="2" w:space="0" w:color="000000"/>
-              <w:bottom w:val="single" w:sz="2" w:space="0" w:color="000000"/>
-              <w:right w:val="single" w:sz="2" w:space="0" w:color="000000"/>
-            </w:tcBorders>
-            <w:shd w:val="clear" w:color="auto" w:fill="auto"/>
-            <w:tcMar>
-              <w:top w:w="80" w:type="dxa"/>
-              <w:left w:w="80" w:type="dxa"/>
-              <w:bottom w:w="80" w:type="dxa"/>
-              <w:right w:w="80" w:type="dxa"/>
-            </w:tcMar>
-          </w:tcPr>
-          <w:p>
-            <w:pPr>
-              <w:jc w:val="right"/>
-            </w:pPr>
-            <w:r>
-              <w:rPr>
-                <w:rFonts w:ascii="Helvetica Neue" w:hAnsi="Helvetica Neue" w:cs="Arial Unicode MS"/>
-                <w:color w:val="000000"/>
-                <w14:textOutline w14:w="0" w14:cap="flat" w14:cmpd="sng" w14:algn="ctr">
-                  <w14:noFill/>
-                  <w14:prstDash w14:val="solid"/>
-                  <w14:bevel/>
-                </w14:textOutline>
-              </w:rPr>
-              <w:t>(sample value)   24</w:t>
-            </w:r>
-          </w:p>
-        </w:tc>
-        <w:tc>
-          <w:tcPr>
-            <w:tcW w:w="3969" w:type="dxa"/>
-            <w:tcBorders>
-              <w:top w:val="single" w:sz="2" w:space="0" w:color="000000"/>
-              <w:left w:val="single" w:sz="2" w:space="0" w:color="000000"/>
-              <w:bottom w:val="single" w:sz="2" w:space="0" w:color="000000"/>
-              <w:right w:val="single" w:sz="2" w:space="0" w:color="000000"/>
-            </w:tcBorders>
-            <w:shd w:val="clear" w:color="auto" w:fill="auto"/>
-            <w:tcMar>
-              <w:top w:w="80" w:type="dxa"/>
-              <w:left w:w="80" w:type="dxa"/>
-              <w:bottom w:w="80" w:type="dxa"/>
-              <w:right w:w="80" w:type="dxa"/>
-            </w:tcMar>
-          </w:tcPr>
-          <w:p>
-            <w:pPr>
-              <w:pStyle w:val="TableStyle2"/>
-              <w:jc w:val="right"/>
-              <w:rPr>
-                <w:sz w:val="24"/>
-                <w:szCs w:val="24"/>
-              </w:rPr>
-            </w:pPr>
-            <w:r>
-              <w:rPr>
-                <w:sz w:val="24"/>
-                <w:szCs w:val="24"/>
-              </w:rPr>
-              <w:t>[1, 2, 3, 4, 6, 8, 12]</w:t>
-            </w:r>
-          </w:p>
-        </w:tc>
-      </w:tr>
-      <w:tr>
-        <w:tblPrEx>
-          <w:shd w:val="clear" w:color="auto" w:fill="auto"/>
-        </w:tblPrEx>
-        <w:trPr>
-          <w:trHeight w:val="295"/>
-        </w:trPr>
-        <w:tc>
-          <w:tcPr>
-            <w:tcW w:w="2679" w:type="dxa"/>
-            <w:tcBorders>
-              <w:top w:val="single" w:sz="2" w:space="0" w:color="000000"/>
-              <w:left w:val="single" w:sz="2" w:space="0" w:color="000000"/>
-              <w:bottom w:val="single" w:sz="2" w:space="0" w:color="000000"/>
-              <w:right w:val="single" w:sz="2" w:space="0" w:color="000000"/>
-            </w:tcBorders>
-            <w:shd w:val="clear" w:color="auto" w:fill="F5F5F5"/>
-            <w:tcMar>
-              <w:top w:w="80" w:type="dxa"/>
-              <w:left w:w="80" w:type="dxa"/>
-              <w:bottom w:w="80" w:type="dxa"/>
-              <w:right w:w="80" w:type="dxa"/>
-            </w:tcMar>
-          </w:tcPr>
-          <w:p>
-            <w:pPr>
-              <w:pStyle w:val="TableStyle2"/>
-              <w:rPr>
-                <w:sz w:val="24"/>
-                <w:szCs w:val="24"/>
-              </w:rPr>
-            </w:pPr>
-            <w:r>
-              <w:rPr>
-                <w:sz w:val="24"/>
-                <w:szCs w:val="24"/>
-              </w:rPr>
-              <w:t>a &gt; 1 (prime)</w:t>
-            </w:r>
-          </w:p>
-        </w:tc>
-        <w:tc>
-          <w:tcPr>
-            <w:tcW w:w="2421" w:type="dxa"/>
-            <w:tcBorders>
-              <w:top w:val="single" w:sz="2" w:space="0" w:color="000000"/>
-              <w:left w:val="single" w:sz="2" w:space="0" w:color="000000"/>
-              <w:bottom w:val="single" w:sz="2" w:space="0" w:color="000000"/>
-              <w:right w:val="single" w:sz="2" w:space="0" w:color="000000"/>
-            </w:tcBorders>
-            <w:shd w:val="clear" w:color="auto" w:fill="F5F5F5"/>
-            <w:tcMar>
-              <w:top w:w="80" w:type="dxa"/>
-              <w:left w:w="80" w:type="dxa"/>
-              <w:bottom w:w="80" w:type="dxa"/>
-              <w:right w:w="80" w:type="dxa"/>
-            </w:tcMar>
-          </w:tcPr>
-          <w:p>
-            <w:pPr>
-              <w:pStyle w:val="TableStyle2"/>
-              <w:jc w:val="right"/>
-              <w:rPr>
-                <w:sz w:val="24"/>
-                <w:szCs w:val="24"/>
-              </w:rPr>
-            </w:pPr>
-            <w:r>
-              <w:rPr>
-                <w:sz w:val="24"/>
-                <w:szCs w:val="24"/>
-              </w:rPr>
-              <w:t>(sample value)</w:t>
-            </w:r>
-            <w:r>
-              <w:rPr>
-                <w:sz w:val="24"/>
-                <w:szCs w:val="24"/>
-              </w:rPr>
-              <w:t xml:space="preserve">  </w:t>
-            </w:r>
-            <w:r>
-              <w:rPr>
-                <w:sz w:val="24"/>
-                <w:szCs w:val="24"/>
-              </w:rPr>
-              <w:t xml:space="preserve"> </w:t>
-            </w:r>
-            <w:r>
-              <w:rPr>
-                <w:sz w:val="24"/>
-                <w:szCs w:val="24"/>
-              </w:rPr>
-              <w:t>37</w:t>
-            </w:r>
-          </w:p>
-        </w:tc>
-        <w:tc>
-          <w:tcPr>
-            <w:tcW w:w="3969" w:type="dxa"/>
-            <w:tcBorders>
-              <w:top w:val="single" w:sz="2" w:space="0" w:color="000000"/>
-              <w:left w:val="single" w:sz="2" w:space="0" w:color="000000"/>
-              <w:bottom w:val="single" w:sz="2" w:space="0" w:color="000000"/>
-              <w:right w:val="single" w:sz="2" w:space="0" w:color="000000"/>
-            </w:tcBorders>
-            <w:shd w:val="clear" w:color="auto" w:fill="F5F5F5"/>
-            <w:tcMar>
-              <w:top w:w="80" w:type="dxa"/>
-              <w:left w:w="80" w:type="dxa"/>
-              <w:bottom w:w="80" w:type="dxa"/>
-              <w:right w:w="80" w:type="dxa"/>
-            </w:tcMar>
-          </w:tcPr>
-          <w:p>
-            <w:pPr>
-              <w:pStyle w:val="TableStyle2"/>
-              <w:jc w:val="right"/>
-              <w:rPr>
-                <w:sz w:val="24"/>
-                <w:szCs w:val="24"/>
-              </w:rPr>
-            </w:pPr>
-            <w:r>
-              <w:rPr>
-                <w:sz w:val="24"/>
-                <w:szCs w:val="24"/>
-              </w:rPr>
-              <w:t>[1]</w:t>
-            </w:r>
-          </w:p>
-        </w:tc>
-      </w:tr>
-      <w:tr>
-        <w:tblPrEx>
-          <w:shd w:val="clear" w:color="auto" w:fill="auto"/>
-        </w:tblPrEx>
-        <w:trPr>
-          <w:trHeight w:val="295"/>
-        </w:trPr>
-        <w:tc>
-          <w:tcPr>
-            <w:tcW w:w="9069" w:type="dxa"/>
-            <w:gridSpan w:val="3"/>
-            <w:tcBorders>
-              <w:top w:val="single" w:sz="2" w:space="0" w:color="000000"/>
-              <w:left w:val="single" w:sz="2" w:space="0" w:color="000000"/>
-              <w:bottom w:val="single" w:sz="2" w:space="0" w:color="000000"/>
-              <w:right w:val="single" w:sz="2" w:space="0" w:color="000000"/>
-            </w:tcBorders>
-            <w:shd w:val="clear" w:color="auto" w:fill="auto"/>
-            <w:tcMar>
-              <w:top w:w="80" w:type="dxa"/>
-              <w:left w:w="80" w:type="dxa"/>
-              <w:bottom w:w="80" w:type="dxa"/>
-              <w:right w:w="80" w:type="dxa"/>
-            </w:tcMar>
-          </w:tcPr>
-          <w:p/>
-        </w:tc>
-      </w:tr>
-      <w:tr>
-        <w:tblPrEx>
-          <w:shd w:val="clear" w:color="auto" w:fill="auto"/>
-        </w:tblPrEx>
-        <w:trPr>
-          <w:trHeight w:val="295"/>
-        </w:trPr>
-        <w:tc>
-          <w:tcPr>
-            <w:tcW w:w="9069" w:type="dxa"/>
-            <w:gridSpan w:val="3"/>
-            <w:tcBorders>
-              <w:top w:val="single" w:sz="2" w:space="0" w:color="000000"/>
-              <w:left w:val="single" w:sz="2" w:space="0" w:color="000000"/>
-              <w:bottom w:val="single" w:sz="2" w:space="0" w:color="000000"/>
-              <w:right w:val="single" w:sz="2" w:space="0" w:color="000000"/>
-            </w:tcBorders>
-            <w:shd w:val="clear" w:color="auto" w:fill="011892"/>
-            <w:tcMar>
-              <w:top w:w="80" w:type="dxa"/>
-              <w:left w:w="80" w:type="dxa"/>
-              <w:bottom w:w="80" w:type="dxa"/>
-              <w:right w:w="80" w:type="dxa"/>
-            </w:tcMar>
-          </w:tcPr>
-          <w:p>
-            <w:pPr>
-              <w:pStyle w:val="TableStyle2"/>
-              <w:rPr>
-                <w:sz w:val="24"/>
-                <w:szCs w:val="24"/>
-              </w:rPr>
-            </w:pPr>
-            <w:r>
-              <w:rPr>
-                <w:b/>
-                <w:bCs/>
-                <w:color w:val="FFFFFF"/>
-                <w:sz w:val="24"/>
-                <w:szCs w:val="24"/>
-              </w:rPr>
-              <w:t>factors()</w:t>
-            </w:r>
-          </w:p>
-        </w:tc>
-      </w:tr>
-      <w:tr>
-        <w:tblPrEx>
-          <w:shd w:val="clear" w:color="auto" w:fill="auto"/>
-        </w:tblPrEx>
-        <w:trPr>
-          <w:trHeight w:val="295"/>
-        </w:trPr>
-        <w:tc>
-          <w:tcPr>
-            <w:tcW w:w="2679" w:type="dxa"/>
-            <w:tcBorders>
-              <w:top w:val="single" w:sz="2" w:space="0" w:color="000000"/>
-              <w:left w:val="single" w:sz="2" w:space="0" w:color="000000"/>
-              <w:bottom w:val="single" w:sz="2" w:space="0" w:color="000000"/>
-              <w:right w:val="single" w:sz="2" w:space="0" w:color="000000"/>
-            </w:tcBorders>
-            <w:shd w:val="clear" w:color="auto" w:fill="011892"/>
-            <w:tcMar>
-              <w:top w:w="80" w:type="dxa"/>
-              <w:left w:w="80" w:type="dxa"/>
-              <w:bottom w:w="80" w:type="dxa"/>
-              <w:right w:w="80" w:type="dxa"/>
-            </w:tcMar>
-          </w:tcPr>
-          <w:p>
-            <w:pPr>
-              <w:pStyle w:val="TableStyle2"/>
-              <w:rPr>
-                <w:sz w:val="24"/>
-                <w:szCs w:val="24"/>
-              </w:rPr>
-            </w:pPr>
-            <w:r>
-              <w:rPr>
-                <w:color w:val="FFFFFF"/>
-                <w:sz w:val="24"/>
-                <w:szCs w:val="24"/>
-              </w:rPr>
-              <w:t>equivalence class</w:t>
-            </w:r>
-          </w:p>
-        </w:tc>
-        <w:tc>
-          <w:tcPr>
-            <w:tcW w:w="2421" w:type="dxa"/>
-            <w:tcBorders>
-              <w:top w:val="single" w:sz="2" w:space="0" w:color="000000"/>
-              <w:left w:val="single" w:sz="2" w:space="0" w:color="000000"/>
-              <w:bottom w:val="single" w:sz="2" w:space="0" w:color="000000"/>
-              <w:right w:val="single" w:sz="2" w:space="0" w:color="000000"/>
-            </w:tcBorders>
-            <w:shd w:val="clear" w:color="auto" w:fill="011892"/>
-            <w:tcMar>
-              <w:top w:w="80" w:type="dxa"/>
-              <w:left w:w="80" w:type="dxa"/>
-              <w:bottom w:w="80" w:type="dxa"/>
-              <w:right w:w="80" w:type="dxa"/>
-            </w:tcMar>
-          </w:tcPr>
-          <w:p>
-            <w:pPr>
-              <w:pStyle w:val="TableStyle2"/>
-              <w:rPr>
-                <w:sz w:val="24"/>
-                <w:szCs w:val="24"/>
-              </w:rPr>
-            </w:pPr>
-            <w:r>
-              <w:rPr>
-                <w:color w:val="FFFFFF"/>
-                <w:sz w:val="24"/>
-                <w:szCs w:val="24"/>
-              </w:rPr>
-              <w:t>boundary value</w:t>
-            </w:r>
-          </w:p>
-        </w:tc>
-        <w:tc>
-          <w:tcPr>
-            <w:tcW w:w="3969" w:type="dxa"/>
-            <w:tcBorders>
-              <w:top w:val="single" w:sz="2" w:space="0" w:color="000000"/>
-              <w:left w:val="single" w:sz="2" w:space="0" w:color="000000"/>
-              <w:bottom w:val="single" w:sz="2" w:space="0" w:color="000000"/>
-              <w:right w:val="single" w:sz="2" w:space="0" w:color="000000"/>
-            </w:tcBorders>
-            <w:shd w:val="clear" w:color="auto" w:fill="011892"/>
-            <w:tcMar>
-              <w:top w:w="80" w:type="dxa"/>
-              <w:left w:w="80" w:type="dxa"/>
-              <w:bottom w:w="80" w:type="dxa"/>
-              <w:right w:w="80" w:type="dxa"/>
-            </w:tcMar>
-          </w:tcPr>
-          <w:p>
-            <w:pPr>
-              <w:pStyle w:val="TableStyle2"/>
-              <w:rPr>
-                <w:sz w:val="24"/>
-                <w:szCs w:val="24"/>
-              </w:rPr>
-            </w:pPr>
-            <w:r>
-              <w:rPr>
-                <w:color w:val="FFFFFF"/>
-                <w:sz w:val="24"/>
-                <w:szCs w:val="24"/>
-              </w:rPr>
-              <w:t>valid return</w:t>
-            </w:r>
-          </w:p>
-        </w:tc>
-      </w:tr>
-      <w:tr>
-        <w:tblPrEx>
-          <w:shd w:val="clear" w:color="auto" w:fill="auto"/>
-        </w:tblPrEx>
-        <w:trPr>
-          <w:trHeight w:val="295"/>
-        </w:trPr>
-        <w:tc>
-          <w:tcPr>
-            <w:tcW w:w="2679" w:type="dxa"/>
-            <w:tcBorders>
-              <w:top w:val="single" w:sz="2" w:space="0" w:color="000000"/>
-              <w:left w:val="single" w:sz="2" w:space="0" w:color="000000"/>
-              <w:bottom w:val="single" w:sz="2" w:space="0" w:color="000000"/>
-              <w:right w:val="single" w:sz="2" w:space="0" w:color="000000"/>
-            </w:tcBorders>
-            <w:shd w:val="clear" w:color="auto" w:fill="F5F5F5"/>
-            <w:tcMar>
-              <w:top w:w="80" w:type="dxa"/>
-              <w:left w:w="80" w:type="dxa"/>
-              <w:bottom w:w="80" w:type="dxa"/>
-              <w:right w:w="80" w:type="dxa"/>
-            </w:tcMar>
-          </w:tcPr>
-          <w:p>
-            <w:pPr>
-              <w:pStyle w:val="TableStyle2"/>
-              <w:rPr>
-                <w:sz w:val="24"/>
-                <w:szCs w:val="24"/>
-              </w:rPr>
-            </w:pPr>
-            <w:r>
-              <w:rPr>
-                <w:sz w:val="24"/>
-                <w:szCs w:val="24"/>
-              </w:rPr>
-              <w:t>a &lt; 0 or b &lt; 0</w:t>
-            </w:r>
-          </w:p>
-        </w:tc>
-        <w:tc>
-          <w:tcPr>
-            <w:tcW w:w="2421" w:type="dxa"/>
-            <w:tcBorders>
-              <w:top w:val="single" w:sz="2" w:space="0" w:color="000000"/>
-              <w:left w:val="single" w:sz="2" w:space="0" w:color="000000"/>
-              <w:bottom w:val="single" w:sz="2" w:space="0" w:color="000000"/>
-              <w:right w:val="single" w:sz="2" w:space="0" w:color="000000"/>
-            </w:tcBorders>
-            <w:shd w:val="clear" w:color="auto" w:fill="F5F5F5"/>
-            <w:tcMar>
-              <w:top w:w="80" w:type="dxa"/>
-              <w:left w:w="80" w:type="dxa"/>
-              <w:bottom w:w="80" w:type="dxa"/>
-              <w:right w:w="80" w:type="dxa"/>
-            </w:tcMar>
-          </w:tcPr>
-          <w:p>
-            <w:pPr>
-              <w:jc w:val="right"/>
-            </w:pPr>
-            <w:r>
-              <w:t>a = -1, b = -1</w:t>
-            </w:r>
-          </w:p>
-        </w:tc>
-        <w:tc>
-          <w:tcPr>
-            <w:tcW w:w="3969" w:type="dxa"/>
-            <w:tcBorders>
-              <w:top w:val="single" w:sz="2" w:space="0" w:color="000000"/>
-              <w:left w:val="single" w:sz="2" w:space="0" w:color="000000"/>
-              <w:bottom w:val="single" w:sz="2" w:space="0" w:color="000000"/>
-              <w:right w:val="single" w:sz="2" w:space="0" w:color="000000"/>
-            </w:tcBorders>
-            <w:shd w:val="clear" w:color="auto" w:fill="F5F5F5"/>
-            <w:tcMar>
-              <w:top w:w="80" w:type="dxa"/>
-              <w:left w:w="80" w:type="dxa"/>
-              <w:bottom w:w="80" w:type="dxa"/>
-              <w:right w:w="80" w:type="dxa"/>
-            </w:tcMar>
-          </w:tcPr>
-          <w:p>
-            <w:pPr>
-              <w:jc w:val="right"/>
-            </w:pPr>
-            <w:r>
-              <w:rPr>
-                <w:rFonts w:ascii="Helvetica Neue" w:hAnsi="Helvetica Neue" w:cs="Arial Unicode MS"/>
-              </w:rPr>
-              <w:t>throws IllegalArgumentException</w:t>
-            </w:r>
-          </w:p>
-        </w:tc>
-      </w:tr>
-      <w:tr>
-        <w:tblPrEx>
-          <w:shd w:val="clear" w:color="auto" w:fill="auto"/>
-        </w:tblPrEx>
-        <w:trPr>
-          <w:trHeight w:val="295"/>
-        </w:trPr>
-        <w:tc>
-          <w:tcPr>
-            <w:tcW w:w="2679" w:type="dxa"/>
-            <w:tcBorders>
-              <w:top w:val="single" w:sz="2" w:space="0" w:color="000000"/>
-              <w:left w:val="single" w:sz="2" w:space="0" w:color="000000"/>
-              <w:bottom w:val="single" w:sz="2" w:space="0" w:color="000000"/>
-              <w:right w:val="single" w:sz="2" w:space="0" w:color="000000"/>
-            </w:tcBorders>
-            <w:shd w:val="clear" w:color="auto" w:fill="F5F5F5"/>
-            <w:tcMar>
-              <w:top w:w="80" w:type="dxa"/>
-              <w:left w:w="80" w:type="dxa"/>
-              <w:bottom w:w="80" w:type="dxa"/>
-              <w:right w:w="80" w:type="dxa"/>
-            </w:tcMar>
-          </w:tcPr>
-          <w:p>
-            <w:pPr>
-              <w:pStyle w:val="TableStyle2"/>
-              <w:rPr>
-                <w:sz w:val="24"/>
-                <w:szCs w:val="24"/>
-              </w:rPr>
-            </w:pPr>
-            <w:r>
-              <w:rPr>
-                <w:sz w:val="24"/>
-                <w:szCs w:val="24"/>
-              </w:rPr>
-              <w:t>b</w:t>
-            </w:r>
-            <w:r>
-              <w:rPr>
-                <w:sz w:val="24"/>
-                <w:szCs w:val="24"/>
-              </w:rPr>
-              <w:t xml:space="preserve"> = 0</w:t>
-            </w:r>
-          </w:p>
-        </w:tc>
-        <w:tc>
-          <w:tcPr>
-            <w:tcW w:w="2421" w:type="dxa"/>
-            <w:tcBorders>
-              <w:top w:val="single" w:sz="2" w:space="0" w:color="000000"/>
-              <w:left w:val="single" w:sz="2" w:space="0" w:color="000000"/>
-              <w:bottom w:val="single" w:sz="2" w:space="0" w:color="000000"/>
-              <w:right w:val="single" w:sz="2" w:space="0" w:color="000000"/>
-            </w:tcBorders>
-            <w:shd w:val="clear" w:color="auto" w:fill="F5F5F5"/>
-            <w:tcMar>
-              <w:top w:w="80" w:type="dxa"/>
-              <w:left w:w="80" w:type="dxa"/>
-              <w:bottom w:w="80" w:type="dxa"/>
-              <w:right w:w="80" w:type="dxa"/>
-            </w:tcMar>
-          </w:tcPr>
-          <w:p>
-            <w:pPr>
-              <w:jc w:val="right"/>
-            </w:pPr>
-            <w:r>
-              <w:t xml:space="preserve">a = 1, b = </w:t>
-            </w:r>
-            <w:r>
-              <w:t>0</w:t>
-            </w:r>
-          </w:p>
-        </w:tc>
-        <w:tc>
-          <w:tcPr>
-            <w:tcW w:w="3969" w:type="dxa"/>
-            <w:tcBorders>
-              <w:top w:val="single" w:sz="2" w:space="0" w:color="000000"/>
-              <w:left w:val="single" w:sz="2" w:space="0" w:color="000000"/>
-              <w:bottom w:val="single" w:sz="2" w:space="0" w:color="000000"/>
-              <w:right w:val="single" w:sz="2" w:space="0" w:color="000000"/>
-            </w:tcBorders>
-            <w:shd w:val="clear" w:color="auto" w:fill="F5F5F5"/>
-            <w:tcMar>
-              <w:top w:w="80" w:type="dxa"/>
-              <w:left w:w="80" w:type="dxa"/>
-              <w:bottom w:w="80" w:type="dxa"/>
-              <w:right w:w="80" w:type="dxa"/>
-            </w:tcMar>
-          </w:tcPr>
-          <w:p>
-            <w:pPr>
-              <w:jc w:val="right"/>
-            </w:pPr>
-            <w:r>
-              <w:t>divByZero!  (possible crash, no catch)</w:t>
-            </w:r>
-          </w:p>
-        </w:tc>
-      </w:tr>
-      <w:tr>
-        <w:tblPrEx>
-          <w:shd w:val="clear" w:color="auto" w:fill="auto"/>
-        </w:tblPrEx>
-        <w:trPr>
-          <w:trHeight w:val="295"/>
-        </w:trPr>
-        <w:tc>
-          <w:tcPr>
-            <w:tcW w:w="2679" w:type="dxa"/>
-            <w:tcBorders>
-              <w:top w:val="single" w:sz="2" w:space="0" w:color="000000"/>
-              <w:left w:val="single" w:sz="2" w:space="0" w:color="000000"/>
-              <w:bottom w:val="single" w:sz="2" w:space="0" w:color="000000"/>
-              <w:right w:val="single" w:sz="2" w:space="0" w:color="000000"/>
-            </w:tcBorders>
-            <w:shd w:val="clear" w:color="auto" w:fill="F5F5F5"/>
-            <w:tcMar>
-              <w:top w:w="80" w:type="dxa"/>
-              <w:left w:w="80" w:type="dxa"/>
-              <w:bottom w:w="80" w:type="dxa"/>
-              <w:right w:w="80" w:type="dxa"/>
-            </w:tcMar>
-          </w:tcPr>
-          <w:p>
-            <w:pPr>
-              <w:pStyle w:val="TableStyle2"/>
-              <w:rPr>
-                <w:sz w:val="24"/>
-                <w:szCs w:val="24"/>
-              </w:rPr>
-            </w:pPr>
-            <w:r>
-              <w:rPr>
-                <w:sz w:val="24"/>
-                <w:szCs w:val="24"/>
-              </w:rPr>
-              <w:t>a = 0 and b &gt; 0</w:t>
-            </w:r>
-          </w:p>
-        </w:tc>
-        <w:tc>
-          <w:tcPr>
-            <w:tcW w:w="2421" w:type="dxa"/>
-            <w:tcBorders>
-              <w:top w:val="single" w:sz="2" w:space="0" w:color="000000"/>
-              <w:left w:val="single" w:sz="2" w:space="0" w:color="000000"/>
-              <w:bottom w:val="single" w:sz="2" w:space="0" w:color="000000"/>
-              <w:right w:val="single" w:sz="2" w:space="0" w:color="000000"/>
-            </w:tcBorders>
-            <w:shd w:val="clear" w:color="auto" w:fill="F5F5F5"/>
-            <w:tcMar>
-              <w:top w:w="80" w:type="dxa"/>
-              <w:left w:w="80" w:type="dxa"/>
-              <w:bottom w:w="80" w:type="dxa"/>
-              <w:right w:w="80" w:type="dxa"/>
-            </w:tcMar>
-          </w:tcPr>
-          <w:p>
-            <w:pPr>
-              <w:jc w:val="right"/>
-            </w:pPr>
-            <w:r>
-              <w:t>a = 0, b = 5</w:t>
-            </w:r>
-          </w:p>
-        </w:tc>
-        <w:tc>
-          <w:tcPr>
-            <w:tcW w:w="3969" w:type="dxa"/>
-            <w:tcBorders>
-              <w:top w:val="single" w:sz="2" w:space="0" w:color="000000"/>
-              <w:left w:val="single" w:sz="2" w:space="0" w:color="000000"/>
-              <w:bottom w:val="single" w:sz="2" w:space="0" w:color="000000"/>
-              <w:right w:val="single" w:sz="2" w:space="0" w:color="000000"/>
-            </w:tcBorders>
-            <w:shd w:val="clear" w:color="auto" w:fill="F5F5F5"/>
-            <w:tcMar>
-              <w:top w:w="80" w:type="dxa"/>
-              <w:left w:w="80" w:type="dxa"/>
-              <w:bottom w:w="80" w:type="dxa"/>
-              <w:right w:w="80" w:type="dxa"/>
-            </w:tcMar>
-          </w:tcPr>
-          <w:p>
-            <w:pPr>
-              <w:jc w:val="right"/>
-            </w:pPr>
-            <w:r>
-              <w:rPr>
-                <w:rFonts w:ascii="Helvetica Neue" w:hAnsi="Helvetica Neue" w:cs="Arial Unicode MS"/>
-              </w:rPr>
-              <w:t>true</w:t>
-            </w:r>
-          </w:p>
-        </w:tc>
-      </w:tr>
-      <w:tr>
-        <w:tblPrEx>
-          <w:shd w:val="clear" w:color="auto" w:fill="auto"/>
-        </w:tblPrEx>
-        <w:trPr>
-          <w:trHeight w:val="295"/>
-        </w:trPr>
-        <w:tc>
-          <w:tcPr>
-            <w:tcW w:w="2679" w:type="dxa"/>
-            <w:tcBorders>
-              <w:top w:val="single" w:sz="2" w:space="0" w:color="000000"/>
-              <w:left w:val="single" w:sz="2" w:space="0" w:color="000000"/>
-              <w:bottom w:val="single" w:sz="2" w:space="0" w:color="000000"/>
-              <w:right w:val="single" w:sz="2" w:space="0" w:color="000000"/>
-            </w:tcBorders>
-            <w:shd w:val="clear" w:color="auto" w:fill="F5F5F5"/>
-            <w:tcMar>
-              <w:top w:w="80" w:type="dxa"/>
-              <w:left w:w="80" w:type="dxa"/>
-              <w:bottom w:w="80" w:type="dxa"/>
-              <w:right w:w="80" w:type="dxa"/>
-            </w:tcMar>
-          </w:tcPr>
-          <w:p>
-            <w:pPr>
-              <w:pStyle w:val="TableStyle2"/>
-              <w:rPr>
-                <w:sz w:val="24"/>
-                <w:szCs w:val="24"/>
-              </w:rPr>
-            </w:pPr>
-            <w:r>
-              <w:rPr>
-                <w:sz w:val="24"/>
-                <w:szCs w:val="24"/>
-              </w:rPr>
-              <w:t xml:space="preserve">a &gt; 0 and b &gt; 0 </w:t>
-            </w:r>
-          </w:p>
-        </w:tc>
-        <w:tc>
-          <w:tcPr>
-            <w:tcW w:w="2421" w:type="dxa"/>
-            <w:tcBorders>
-              <w:top w:val="single" w:sz="2" w:space="0" w:color="000000"/>
-              <w:left w:val="single" w:sz="2" w:space="0" w:color="000000"/>
-              <w:bottom w:val="single" w:sz="2" w:space="0" w:color="000000"/>
-              <w:right w:val="single" w:sz="2" w:space="0" w:color="000000"/>
-            </w:tcBorders>
-            <w:shd w:val="clear" w:color="auto" w:fill="F5F5F5"/>
-            <w:tcMar>
-              <w:top w:w="80" w:type="dxa"/>
-              <w:left w:w="80" w:type="dxa"/>
-              <w:bottom w:w="80" w:type="dxa"/>
-              <w:right w:w="80" w:type="dxa"/>
-            </w:tcMar>
-          </w:tcPr>
-          <w:p>
-            <w:pPr>
-              <w:jc w:val="right"/>
-            </w:pPr>
-            <w:r>
-              <w:t>a = 20, b = 7</w:t>
-            </w:r>
-          </w:p>
-        </w:tc>
-        <w:tc>
-          <w:tcPr>
-            <w:tcW w:w="3969" w:type="dxa"/>
-            <w:tcBorders>
-              <w:top w:val="single" w:sz="2" w:space="0" w:color="000000"/>
-              <w:left w:val="single" w:sz="2" w:space="0" w:color="000000"/>
-              <w:bottom w:val="single" w:sz="2" w:space="0" w:color="000000"/>
-              <w:right w:val="single" w:sz="2" w:space="0" w:color="000000"/>
-            </w:tcBorders>
-            <w:shd w:val="clear" w:color="auto" w:fill="F5F5F5"/>
-            <w:tcMar>
-              <w:top w:w="80" w:type="dxa"/>
-              <w:left w:w="80" w:type="dxa"/>
-              <w:bottom w:w="80" w:type="dxa"/>
-              <w:right w:w="80" w:type="dxa"/>
-            </w:tcMar>
-          </w:tcPr>
-          <w:p>
-            <w:pPr>
-              <w:jc w:val="right"/>
-            </w:pPr>
-            <w:r>
-              <w:t>false</w:t>
-            </w:r>
-          </w:p>
-        </w:tc>
-      </w:tr>
-      <w:tr>
-        <w:tblPrEx>
-          <w:shd w:val="clear" w:color="auto" w:fill="auto"/>
-        </w:tblPrEx>
-        <w:trPr>
-          <w:trHeight w:val="295"/>
-        </w:trPr>
-        <w:tc>
-          <w:tcPr>
-            <w:tcW w:w="2679" w:type="dxa"/>
-            <w:tcBorders>
-              <w:top w:val="single" w:sz="2" w:space="0" w:color="000000"/>
-              <w:left w:val="single" w:sz="2" w:space="0" w:color="000000"/>
-              <w:bottom w:val="single" w:sz="2" w:space="0" w:color="000000"/>
-              <w:right w:val="single" w:sz="2" w:space="0" w:color="000000"/>
-            </w:tcBorders>
-            <w:shd w:val="clear" w:color="auto" w:fill="F5F5F5"/>
-            <w:tcMar>
-              <w:top w:w="80" w:type="dxa"/>
-              <w:left w:w="80" w:type="dxa"/>
-              <w:bottom w:w="80" w:type="dxa"/>
-              <w:right w:w="80" w:type="dxa"/>
-            </w:tcMar>
-          </w:tcPr>
-          <w:p>
-            <w:pPr>
-              <w:pStyle w:val="TableStyle2"/>
-              <w:rPr>
-                <w:sz w:val="24"/>
-                <w:szCs w:val="24"/>
-              </w:rPr>
-            </w:pPr>
-            <w:r>
-              <w:rPr>
-                <w:sz w:val="24"/>
-                <w:szCs w:val="24"/>
-              </w:rPr>
-              <w:t xml:space="preserve">a &gt; 0 and b &gt; 0 </w:t>
-            </w:r>
-          </w:p>
-        </w:tc>
-        <w:tc>
-          <w:tcPr>
-            <w:tcW w:w="2421" w:type="dxa"/>
-            <w:tcBorders>
-              <w:top w:val="single" w:sz="2" w:space="0" w:color="000000"/>
-              <w:left w:val="single" w:sz="2" w:space="0" w:color="000000"/>
-              <w:bottom w:val="single" w:sz="2" w:space="0" w:color="000000"/>
-              <w:right w:val="single" w:sz="2" w:space="0" w:color="000000"/>
-            </w:tcBorders>
-            <w:shd w:val="clear" w:color="auto" w:fill="F5F5F5"/>
-            <w:tcMar>
-              <w:top w:w="80" w:type="dxa"/>
-              <w:left w:w="80" w:type="dxa"/>
-              <w:bottom w:w="80" w:type="dxa"/>
-              <w:right w:w="80" w:type="dxa"/>
-            </w:tcMar>
-          </w:tcPr>
-          <w:p>
-            <w:pPr>
-              <w:jc w:val="right"/>
-            </w:pPr>
-            <w:r>
-              <w:t xml:space="preserve">a = 51, B = 3 </w:t>
-            </w:r>
-          </w:p>
-        </w:tc>
-        <w:tc>
-          <w:tcPr>
-            <w:tcW w:w="3969" w:type="dxa"/>
-            <w:tcBorders>
-              <w:top w:val="single" w:sz="2" w:space="0" w:color="000000"/>
-              <w:left w:val="single" w:sz="2" w:space="0" w:color="000000"/>
-              <w:bottom w:val="single" w:sz="2" w:space="0" w:color="000000"/>
-              <w:right w:val="single" w:sz="2" w:space="0" w:color="000000"/>
-            </w:tcBorders>
-            <w:shd w:val="clear" w:color="auto" w:fill="F5F5F5"/>
-            <w:tcMar>
-              <w:top w:w="80" w:type="dxa"/>
-              <w:left w:w="80" w:type="dxa"/>
-              <w:bottom w:w="80" w:type="dxa"/>
-              <w:right w:w="80" w:type="dxa"/>
-            </w:tcMar>
-          </w:tcPr>
-          <w:p>
-            <w:pPr>
-              <w:jc w:val="right"/>
-            </w:pPr>
-            <w:r>
-              <w:t>true</w:t>
-            </w:r>
-          </w:p>
-        </w:tc>
-      </w:tr>
-    </w:tbl>
     <w:p>
       <w:pPr>
         <w:pStyle w:val="Body"/>

</xml_diff>